<commit_message>
Address the issue when fc2 are not being generated along with fc3.Also, when number of files are large and phonopy gives an error 'killed'
</commit_message>
<xml_diff>
--- a/Thermal_conductivity/Calculating thermal conductivity using VASP and phono3py.docx
+++ b/Thermal_conductivity/Calculating thermal conductivity using VASP and phono3py.docx
@@ -356,7 +356,10 @@
         <w:t>nd</w:t>
       </w:r>
       <w:r>
-        <w:t xml:space="preserve"> step: Calculating the force constants</w:t>
+        <w:t xml:space="preserve"> step: </w:t>
+      </w:r>
+      <w:r>
+        <w:t>Generating supercells with displacements</w:t>
       </w:r>
     </w:p>
     <w:p>
@@ -603,23 +606,310 @@
         <w:rPr>
           <w:color w:val="000000" w:themeColor="text1"/>
         </w:rPr>
-        <w:t xml:space="preserve">, </w:t>
-      </w:r>
-      <w:r>
-        <w:rPr>
-          <w:color w:val="000000" w:themeColor="text1"/>
-        </w:rPr>
-        <w:t>ISIF = 2</w:t>
-      </w:r>
-      <w:r>
-        <w:rPr>
-          <w:color w:val="000000" w:themeColor="text1"/>
-        </w:rPr>
-        <w:t>, and NSW = 0</w:t>
-      </w:r>
-      <w:r>
-        <w:rPr>
-          <w:color w:val="000000" w:themeColor="text1"/>
+        <w:t xml:space="preserve">, NSW = 0 and ISIF = 2 </w:t>
+      </w:r>
+      <w:r>
+        <w:rPr>
+          <w:color w:val="000000" w:themeColor="text1"/>
+        </w:rPr>
+        <w:t xml:space="preserve">in the </w:t>
+      </w:r>
+      <w:r>
+        <w:rPr>
+          <w:color w:val="000000" w:themeColor="text1"/>
+        </w:rPr>
+        <w:t>INCAR file.</w:t>
+      </w:r>
+    </w:p>
+    <w:p>
+      <w:pPr>
+        <w:pStyle w:val="ListParagraph"/>
+        <w:numPr>
+          <w:ilvl w:val="1"/>
+          <w:numId w:val="1"/>
+        </w:numPr>
+        <w:rPr>
+          <w:color w:val="000000" w:themeColor="text1"/>
+        </w:rPr>
+      </w:pPr>
+      <w:r>
+        <w:rPr>
+          <w:color w:val="000000" w:themeColor="text1"/>
+        </w:rPr>
+        <w:t xml:space="preserve">Submit each job either manually or using </w:t>
+      </w:r>
+      <w:r>
+        <w:rPr>
+          <w:color w:val="000000" w:themeColor="text1"/>
+        </w:rPr>
+        <w:t>submit</w:t>
+      </w:r>
+      <w:r>
+        <w:rPr>
+          <w:color w:val="000000" w:themeColor="text1"/>
+        </w:rPr>
+        <w:t>.sh script, mentioned at the end.</w:t>
+      </w:r>
+      <w:r>
+        <w:rPr>
+          <w:color w:val="000000" w:themeColor="text1"/>
+        </w:rPr>
+        <w:t xml:space="preserve"> Prepare your submit file according to the cluster requirement and change its name in the </w:t>
+      </w:r>
+      <w:r>
+        <w:rPr>
+          <w:color w:val="000000" w:themeColor="text1"/>
+        </w:rPr>
+        <w:t>submit</w:t>
+      </w:r>
+      <w:r>
+        <w:rPr>
+          <w:color w:val="000000" w:themeColor="text1"/>
+        </w:rPr>
+        <w:t xml:space="preserve">.sh script accordingly. </w:t>
+      </w:r>
+    </w:p>
+    <w:p>
+      <w:pPr>
+        <w:pStyle w:val="ListParagraph"/>
+        <w:numPr>
+          <w:ilvl w:val="1"/>
+          <w:numId w:val="1"/>
+        </w:numPr>
+        <w:rPr>
+          <w:color w:val="000000" w:themeColor="text1"/>
+        </w:rPr>
+      </w:pPr>
+      <w:r>
+        <w:rPr>
+          <w:color w:val="000000" w:themeColor="text1"/>
+        </w:rPr>
+        <w:t>Wait for all the simulations to be done.</w:t>
+      </w:r>
+    </w:p>
+    <w:p>
+      <w:pPr>
+        <w:pStyle w:val="ListParagraph"/>
+        <w:ind w:left="1440"/>
+        <w:rPr>
+          <w:color w:val="000000" w:themeColor="text1"/>
+        </w:rPr>
+      </w:pPr>
+    </w:p>
+    <w:p>
+      <w:pPr>
+        <w:pStyle w:val="ListParagraph"/>
+        <w:numPr>
+          <w:ilvl w:val="0"/>
+          <w:numId w:val="1"/>
+        </w:numPr>
+        <w:rPr>
+          <w:color w:val="000000" w:themeColor="text1"/>
+        </w:rPr>
+      </w:pPr>
+      <w:r>
+        <w:rPr>
+          <w:color w:val="000000" w:themeColor="text1"/>
+        </w:rPr>
+        <w:t>4</w:t>
+      </w:r>
+      <w:r>
+        <w:rPr>
+          <w:color w:val="000000" w:themeColor="text1"/>
+          <w:vertAlign w:val="superscript"/>
+        </w:rPr>
+        <w:t>th</w:t>
+      </w:r>
+      <w:r>
+        <w:rPr>
+          <w:color w:val="000000" w:themeColor="text1"/>
+        </w:rPr>
+        <w:t xml:space="preserve"> step: Collecting all vasprun.xml files for post-processing</w:t>
+      </w:r>
+    </w:p>
+    <w:p>
+      <w:pPr>
+        <w:pStyle w:val="ListParagraph"/>
+        <w:numPr>
+          <w:ilvl w:val="1"/>
+          <w:numId w:val="1"/>
+        </w:numPr>
+        <w:rPr>
+          <w:color w:val="000000" w:themeColor="text1"/>
+        </w:rPr>
+      </w:pPr>
+      <w:r>
+        <w:rPr>
+          <w:color w:val="000000" w:themeColor="text1"/>
+        </w:rPr>
+        <w:t>This step is done to calculate forces from all the vapsrun.xml files. Use the command below in the same folder.</w:t>
+      </w:r>
+    </w:p>
+    <w:p>
+      <w:pPr>
+        <w:pStyle w:val="ListParagraph"/>
+        <w:numPr>
+          <w:ilvl w:val="1"/>
+          <w:numId w:val="1"/>
+        </w:numPr>
+        <w:rPr>
+          <w:color w:val="ED7D31" w:themeColor="accent2"/>
+        </w:rPr>
+      </w:pPr>
+      <w:r>
+        <w:rPr>
+          <w:color w:val="ED7D31" w:themeColor="accent2"/>
+        </w:rPr>
+        <w:t xml:space="preserve">phono3py </w:t>
+      </w:r>
+      <w:r>
+        <w:rPr>
+          <w:color w:val="ED7D31" w:themeColor="accent2"/>
+        </w:rPr>
+        <w:t>--</w:t>
+      </w:r>
+      <w:r>
+        <w:rPr>
+          <w:color w:val="ED7D31" w:themeColor="accent2"/>
+        </w:rPr>
+        <w:t xml:space="preserve">cf3 </w:t>
+      </w:r>
+      <w:proofErr w:type="spellStart"/>
+      <w:r>
+        <w:rPr>
+          <w:color w:val="ED7D31" w:themeColor="accent2"/>
+        </w:rPr>
+        <w:t>disp</w:t>
+      </w:r>
+      <w:proofErr w:type="spellEnd"/>
+      <w:proofErr w:type="gramStart"/>
+      <w:r>
+        <w:rPr>
+          <w:color w:val="ED7D31" w:themeColor="accent2"/>
+        </w:rPr>
+        <w:t>-{</w:t>
+      </w:r>
+      <w:proofErr w:type="gramEnd"/>
+      <w:r>
+        <w:rPr>
+          <w:color w:val="ED7D31" w:themeColor="accent2"/>
+        </w:rPr>
+        <w:t>00001..00109}/vasprun.xml</w:t>
+      </w:r>
+    </w:p>
+    <w:p>
+      <w:pPr>
+        <w:pStyle w:val="ListParagraph"/>
+        <w:numPr>
+          <w:ilvl w:val="1"/>
+          <w:numId w:val="1"/>
+        </w:numPr>
+        <w:rPr>
+          <w:color w:val="ED7D31" w:themeColor="accent2"/>
+        </w:rPr>
+      </w:pPr>
+      <w:r>
+        <w:rPr>
+          <w:color w:val="000000" w:themeColor="text1"/>
+        </w:rPr>
+        <w:t>00109 number can change according to system size and number of POSCARS made at the 2</w:t>
+      </w:r>
+      <w:r>
+        <w:rPr>
+          <w:color w:val="000000" w:themeColor="text1"/>
+          <w:vertAlign w:val="superscript"/>
+        </w:rPr>
+        <w:t>nd</w:t>
+      </w:r>
+      <w:r>
+        <w:rPr>
+          <w:color w:val="000000" w:themeColor="text1"/>
+        </w:rPr>
+        <w:t xml:space="preserve"> stage.</w:t>
+      </w:r>
+    </w:p>
+    <w:p>
+      <w:pPr>
+        <w:pStyle w:val="ListParagraph"/>
+        <w:numPr>
+          <w:ilvl w:val="1"/>
+          <w:numId w:val="1"/>
+        </w:numPr>
+        <w:rPr>
+          <w:color w:val="ED7D31" w:themeColor="accent2"/>
+        </w:rPr>
+      </w:pPr>
+      <w:r>
+        <w:rPr>
+          <w:color w:val="000000" w:themeColor="text1"/>
+        </w:rPr>
+        <w:t>This will result in disp_fc2.yaml, FORCES_FC2, FORCES_FC3, and disp_fc3.yaml files.</w:t>
+      </w:r>
+    </w:p>
+    <w:p>
+      <w:pPr>
+        <w:pStyle w:val="ListParagraph"/>
+        <w:numPr>
+          <w:ilvl w:val="2"/>
+          <w:numId w:val="1"/>
+        </w:numPr>
+        <w:rPr>
+          <w:color w:val="ED7D31" w:themeColor="accent2"/>
+        </w:rPr>
+      </w:pPr>
+      <w:r>
+        <w:rPr>
+          <w:color w:val="000000" w:themeColor="text1"/>
+        </w:rPr>
+        <w:t xml:space="preserve">If FORCES_FC2 file is not generated, then separate calculations </w:t>
+      </w:r>
+      <w:proofErr w:type="gramStart"/>
+      <w:r>
+        <w:rPr>
+          <w:color w:val="000000" w:themeColor="text1"/>
+        </w:rPr>
+        <w:t>have to</w:t>
+      </w:r>
+      <w:proofErr w:type="gramEnd"/>
+      <w:r>
+        <w:rPr>
+          <w:color w:val="000000" w:themeColor="text1"/>
+        </w:rPr>
+        <w:t xml:space="preserve"> be performed for making fc2 dataset. </w:t>
+      </w:r>
+    </w:p>
+    <w:p>
+      <w:pPr>
+        <w:pStyle w:val="ListParagraph"/>
+        <w:numPr>
+          <w:ilvl w:val="2"/>
+          <w:numId w:val="1"/>
+        </w:numPr>
+        <w:rPr>
+          <w:color w:val="ED7D31" w:themeColor="accent2"/>
+        </w:rPr>
+      </w:pPr>
+      <w:r>
+        <w:rPr>
+          <w:color w:val="000000" w:themeColor="text1"/>
+        </w:rPr>
+        <w:t xml:space="preserve">In this case, instead of using </w:t>
+      </w:r>
+      <w:r>
+        <w:rPr>
+          <w:color w:val="C45911" w:themeColor="accent2" w:themeShade="BF"/>
+        </w:rPr>
+        <w:t>phono3py -d –-dim=”3 3 3” -c POSCA</w:t>
+      </w:r>
+      <w:r>
+        <w:rPr>
+          <w:color w:val="C45911" w:themeColor="accent2" w:themeShade="BF"/>
+        </w:rPr>
+        <w:t>R</w:t>
+      </w:r>
+      <w:r>
+        <w:rPr>
+          <w:color w:val="C45911" w:themeColor="accent2" w:themeShade="BF"/>
         </w:rPr>
         <w:t xml:space="preserve"> </w:t>
       </w:r>
@@ -627,7 +917,87 @@
         <w:rPr>
           <w:color w:val="000000" w:themeColor="text1"/>
         </w:rPr>
-        <w:t>in the INCAR file.</w:t>
+        <w:t>command</w:t>
+      </w:r>
+      <w:r>
+        <w:rPr>
+          <w:color w:val="000000" w:themeColor="text1"/>
+        </w:rPr>
+        <w:t xml:space="preserve">. Use the following command </w:t>
+      </w:r>
+      <w:r>
+        <w:rPr>
+          <w:color w:val="ED7D31" w:themeColor="accent2"/>
+        </w:rPr>
+        <w:t>phono3py -d –dim-fc2=”4 4 4” –dim=”4 4 4” -c POSCAR</w:t>
+      </w:r>
+    </w:p>
+    <w:p>
+      <w:pPr>
+        <w:pStyle w:val="ListParagraph"/>
+        <w:numPr>
+          <w:ilvl w:val="2"/>
+          <w:numId w:val="1"/>
+        </w:numPr>
+        <w:rPr>
+          <w:color w:val="ED7D31" w:themeColor="accent2"/>
+        </w:rPr>
+      </w:pPr>
+      <w:r>
+        <w:rPr>
+          <w:color w:val="000000" w:themeColor="text1"/>
+        </w:rPr>
+        <w:t>Make different folder for running simulations for fc2 and run the simulations as described above. After completion of the simulation, run phono3py –cf2 disp_fc2</w:t>
+      </w:r>
+      <w:proofErr w:type="gramStart"/>
+      <w:r>
+        <w:rPr>
+          <w:color w:val="000000" w:themeColor="text1"/>
+        </w:rPr>
+        <w:t>-{</w:t>
+      </w:r>
+      <w:proofErr w:type="gramEnd"/>
+      <w:r>
+        <w:rPr>
+          <w:color w:val="000000" w:themeColor="text1"/>
+        </w:rPr>
+        <w:t>00001..00002}/vasprun.xml</w:t>
+      </w:r>
+    </w:p>
+    <w:p>
+      <w:pPr>
+        <w:pStyle w:val="ListParagraph"/>
+        <w:numPr>
+          <w:ilvl w:val="3"/>
+          <w:numId w:val="1"/>
+        </w:numPr>
+        <w:rPr>
+          <w:color w:val="ED7D31" w:themeColor="accent2"/>
+        </w:rPr>
+      </w:pPr>
+      <w:r>
+        <w:rPr>
+          <w:color w:val="000000" w:themeColor="text1"/>
+        </w:rPr>
+        <w:t>Where disp_fc2-00001 being the name of the folder and change the number depending upon the number of files generated</w:t>
+      </w:r>
+    </w:p>
+    <w:p>
+      <w:pPr>
+        <w:pStyle w:val="ListParagraph"/>
+        <w:numPr>
+          <w:ilvl w:val="3"/>
+          <w:numId w:val="1"/>
+        </w:numPr>
+        <w:rPr>
+          <w:color w:val="ED7D31" w:themeColor="accent2"/>
+        </w:rPr>
+      </w:pPr>
+      <w:r>
+        <w:rPr>
+          <w:color w:val="000000" w:themeColor="text1"/>
+        </w:rPr>
+        <w:t>This should generate fc2 set.</w:t>
       </w:r>
     </w:p>
     <w:p>
@@ -638,44 +1008,102 @@
           <w:numId w:val="1"/>
         </w:numPr>
         <w:rPr>
-          <w:color w:val="000000" w:themeColor="text1"/>
-        </w:rPr>
-      </w:pPr>
-      <w:r>
-        <w:rPr>
-          <w:color w:val="000000" w:themeColor="text1"/>
-        </w:rPr>
-        <w:t xml:space="preserve">Submit each job either manually or using </w:t>
-      </w:r>
-      <w:r>
-        <w:rPr>
-          <w:color w:val="000000" w:themeColor="text1"/>
-        </w:rPr>
-        <w:t>submit</w:t>
-      </w:r>
-      <w:r>
-        <w:rPr>
-          <w:color w:val="000000" w:themeColor="text1"/>
-        </w:rPr>
-        <w:t>.sh script, mentioned at the end.</w:t>
-      </w:r>
-      <w:r>
-        <w:rPr>
-          <w:color w:val="000000" w:themeColor="text1"/>
-        </w:rPr>
-        <w:t xml:space="preserve"> Prepare your submit file according to the cluster requirement and change its name in the </w:t>
-      </w:r>
-      <w:r>
-        <w:rPr>
-          <w:color w:val="000000" w:themeColor="text1"/>
-        </w:rPr>
-        <w:t>submit</w:t>
-      </w:r>
-      <w:r>
-        <w:rPr>
-          <w:color w:val="000000" w:themeColor="text1"/>
-        </w:rPr>
-        <w:t xml:space="preserve">.sh script accordingly. </w:t>
+          <w:color w:val="ED7D31" w:themeColor="accent2"/>
+        </w:rPr>
+      </w:pPr>
+      <w:r>
+        <w:rPr>
+          <w:color w:val="000000" w:themeColor="text1"/>
+        </w:rPr>
+        <w:t>Create hdf5 files</w:t>
+      </w:r>
+      <w:r>
+        <w:rPr>
+          <w:color w:val="000000" w:themeColor="text1"/>
+        </w:rPr>
+        <w:t xml:space="preserve"> (fc2.hdf5 and fc3.hdf5)</w:t>
+      </w:r>
+      <w:r>
+        <w:rPr>
+          <w:color w:val="000000" w:themeColor="text1"/>
+        </w:rPr>
+        <w:t xml:space="preserve"> to extract thermal conductivity later using </w:t>
+      </w:r>
+    </w:p>
+    <w:p>
+      <w:pPr>
+        <w:pStyle w:val="ListParagraph"/>
+        <w:numPr>
+          <w:ilvl w:val="2"/>
+          <w:numId w:val="1"/>
+        </w:numPr>
+        <w:rPr>
+          <w:color w:val="ED7D31" w:themeColor="accent2"/>
+        </w:rPr>
+      </w:pPr>
+      <w:r>
+        <w:rPr>
+          <w:color w:val="ED7D31" w:themeColor="accent2"/>
+        </w:rPr>
+        <w:t>phono3py --dim=”3 3 3” -c POSCAR</w:t>
+      </w:r>
+    </w:p>
+    <w:p>
+      <w:pPr>
+        <w:pStyle w:val="ListParagraph"/>
+        <w:numPr>
+          <w:ilvl w:val="2"/>
+          <w:numId w:val="1"/>
+        </w:numPr>
+        <w:rPr>
+          <w:color w:val="000000" w:themeColor="text1"/>
+        </w:rPr>
+      </w:pPr>
+      <w:r>
+        <w:rPr>
+          <w:color w:val="000000" w:themeColor="text1"/>
+        </w:rPr>
+        <w:t>3 3 3 is the dimension used earlier to create supercell</w:t>
+      </w:r>
+    </w:p>
+    <w:p>
+      <w:pPr>
+        <w:pStyle w:val="ListParagraph"/>
+        <w:ind w:left="2160"/>
+        <w:rPr>
+          <w:color w:val="000000" w:themeColor="text1"/>
+        </w:rPr>
+      </w:pPr>
+    </w:p>
+    <w:p>
+      <w:pPr>
+        <w:pStyle w:val="ListParagraph"/>
+        <w:numPr>
+          <w:ilvl w:val="0"/>
+          <w:numId w:val="1"/>
+        </w:numPr>
+        <w:rPr>
+          <w:color w:val="000000" w:themeColor="text1"/>
+        </w:rPr>
+      </w:pPr>
+      <w:r>
+        <w:rPr>
+          <w:color w:val="000000" w:themeColor="text1"/>
+        </w:rPr>
+        <w:t>5</w:t>
+      </w:r>
+      <w:r>
+        <w:rPr>
+          <w:color w:val="000000" w:themeColor="text1"/>
+          <w:vertAlign w:val="superscript"/>
+        </w:rPr>
+        <w:t>th</w:t>
+      </w:r>
+      <w:r>
+        <w:rPr>
+          <w:color w:val="000000" w:themeColor="text1"/>
+        </w:rPr>
+        <w:t xml:space="preserve"> step: Calculate the thermal conductivity</w:t>
       </w:r>
     </w:p>
     <w:p>
@@ -691,49 +1119,35 @@
       </w:pPr>
       <w:r>
         <w:rPr>
-          <w:color w:val="000000" w:themeColor="text1"/>
-        </w:rPr>
-        <w:t>Wait for all the simulations to be done.</w:t>
-      </w:r>
-    </w:p>
-    <w:p>
-      <w:pPr>
-        <w:pStyle w:val="ListParagraph"/>
-        <w:ind w:left="1440"/>
-        <w:rPr>
-          <w:color w:val="000000" w:themeColor="text1"/>
-        </w:rPr>
-      </w:pPr>
-    </w:p>
-    <w:p>
-      <w:pPr>
-        <w:pStyle w:val="ListParagraph"/>
-        <w:numPr>
-          <w:ilvl w:val="0"/>
-          <w:numId w:val="1"/>
-        </w:numPr>
-        <w:rPr>
-          <w:color w:val="000000" w:themeColor="text1"/>
-        </w:rPr>
-      </w:pPr>
-      <w:r>
-        <w:rPr>
-          <w:color w:val="000000" w:themeColor="text1"/>
-        </w:rPr>
-        <w:t>4</w:t>
-      </w:r>
-      <w:r>
-        <w:rPr>
-          <w:color w:val="000000" w:themeColor="text1"/>
-          <w:vertAlign w:val="superscript"/>
-        </w:rPr>
-        <w:t>th</w:t>
-      </w:r>
-      <w:r>
-        <w:rPr>
-          <w:color w:val="000000" w:themeColor="text1"/>
-        </w:rPr>
-        <w:t xml:space="preserve"> step: Collecting all vasprun.xml files for post-processing</w:t>
+          <w:color w:val="ED7D31" w:themeColor="accent2"/>
+        </w:rPr>
+        <w:t xml:space="preserve">phono3py --fc3 --fc2 </w:t>
+      </w:r>
+      <w:r>
+        <w:rPr>
+          <w:color w:val="ED7D31" w:themeColor="accent2"/>
+        </w:rPr>
+        <w:t>--</w:t>
+      </w:r>
+      <w:r>
+        <w:rPr>
+          <w:color w:val="ED7D31" w:themeColor="accent2"/>
+        </w:rPr>
+        <w:t>dim=”3 3 3” --mesh=”9 9 9” --sigma 0.1 --</w:t>
+      </w:r>
+      <w:proofErr w:type="spellStart"/>
+      <w:r>
+        <w:rPr>
+          <w:color w:val="ED7D31" w:themeColor="accent2"/>
+        </w:rPr>
+        <w:t>wgp</w:t>
+      </w:r>
+      <w:proofErr w:type="spellEnd"/>
+      <w:r>
+        <w:rPr>
+          <w:color w:val="000000" w:themeColor="text1"/>
+        </w:rPr>
+        <w:t xml:space="preserve">     </w:t>
       </w:r>
     </w:p>
     <w:p>
@@ -751,7 +1165,29 @@
         <w:rPr>
           <w:color w:val="000000" w:themeColor="text1"/>
         </w:rPr>
-        <w:t>This step is done to calculate forces from all the vapsrun.xml files. Use the command below in the same folder.</w:t>
+        <w:t xml:space="preserve">Two files named </w:t>
+      </w:r>
+      <w:proofErr w:type="spellStart"/>
+      <w:r>
+        <w:rPr>
+          <w:color w:val="000000" w:themeColor="text1"/>
+        </w:rPr>
+        <w:t>ir_grid_</w:t>
+      </w:r>
+      <w:proofErr w:type="gramStart"/>
+      <w:r>
+        <w:rPr>
+          <w:color w:val="000000" w:themeColor="text1"/>
+        </w:rPr>
+        <w:t>points.yaml</w:t>
+      </w:r>
+      <w:proofErr w:type="spellEnd"/>
+      <w:proofErr w:type="gramEnd"/>
+      <w:r>
+        <w:rPr>
+          <w:color w:val="000000" w:themeColor="text1"/>
+        </w:rPr>
+        <w:t xml:space="preserve"> and grid_address-m999.hdf5 would be written.</w:t>
       </w:r>
     </w:p>
     <w:p>
@@ -762,48 +1198,80 @@
           <w:numId w:val="1"/>
         </w:numPr>
         <w:rPr>
-          <w:color w:val="ED7D31" w:themeColor="accent2"/>
-        </w:rPr>
-      </w:pPr>
-      <w:r>
-        <w:rPr>
-          <w:color w:val="ED7D31" w:themeColor="accent2"/>
-        </w:rPr>
-        <w:t xml:space="preserve">phono3py </w:t>
-      </w:r>
-      <w:r>
-        <w:rPr>
-          <w:color w:val="ED7D31" w:themeColor="accent2"/>
-        </w:rPr>
-        <w:t>--</w:t>
-      </w:r>
-      <w:r>
-        <w:rPr>
-          <w:color w:val="ED7D31" w:themeColor="accent2"/>
-        </w:rPr>
-        <w:t xml:space="preserve">cf3 </w:t>
-      </w:r>
-      <w:proofErr w:type="spellStart"/>
-      <w:r>
-        <w:rPr>
-          <w:color w:val="ED7D31" w:themeColor="accent2"/>
-        </w:rPr>
-        <w:t>disp</w:t>
-      </w:r>
-      <w:proofErr w:type="spellEnd"/>
+          <w:color w:val="000000" w:themeColor="text1"/>
+        </w:rPr>
+      </w:pPr>
+      <w:r>
+        <w:rPr>
+          <w:color w:val="000000" w:themeColor="text1"/>
+        </w:rPr>
+        <w:t xml:space="preserve">Inspect for grid points to be inspected and chose the grid points for further processing by using </w:t>
+      </w:r>
+    </w:p>
+    <w:p>
+      <w:pPr>
+        <w:pStyle w:val="ListParagraph"/>
+        <w:numPr>
+          <w:ilvl w:val="2"/>
+          <w:numId w:val="1"/>
+        </w:numPr>
+        <w:rPr>
+          <w:color w:val="000000" w:themeColor="text1"/>
+        </w:rPr>
+      </w:pPr>
+      <w:r>
+        <w:rPr>
+          <w:color w:val="000000" w:themeColor="text1"/>
+        </w:rPr>
+        <w:t xml:space="preserve">grep </w:t>
+      </w:r>
+      <w:proofErr w:type="spellStart"/>
+      <w:r>
+        <w:rPr>
+          <w:color w:val="000000" w:themeColor="text1"/>
+        </w:rPr>
+        <w:t>grid_point</w:t>
+      </w:r>
+      <w:proofErr w:type="spellEnd"/>
+      <w:r>
+        <w:rPr>
+          <w:color w:val="000000" w:themeColor="text1"/>
+        </w:rPr>
+        <w:t xml:space="preserve"> </w:t>
+      </w:r>
+      <w:proofErr w:type="spellStart"/>
+      <w:r>
+        <w:rPr>
+          <w:color w:val="000000" w:themeColor="text1"/>
+        </w:rPr>
+        <w:t>ir_grid_</w:t>
+      </w:r>
       <w:proofErr w:type="gramStart"/>
       <w:r>
         <w:rPr>
-          <w:color w:val="ED7D31" w:themeColor="accent2"/>
-        </w:rPr>
-        <w:t>-{</w:t>
-      </w:r>
+          <w:color w:val="000000" w:themeColor="text1"/>
+        </w:rPr>
+        <w:t>points.yaml</w:t>
+      </w:r>
+      <w:proofErr w:type="spellEnd"/>
       <w:proofErr w:type="gramEnd"/>
-      <w:r>
-        <w:rPr>
-          <w:color w:val="ED7D31" w:themeColor="accent2"/>
-        </w:rPr>
-        <w:t>00001..00109}/vasprun.xml</w:t>
+    </w:p>
+    <w:p>
+      <w:pPr>
+        <w:pStyle w:val="ListParagraph"/>
+        <w:numPr>
+          <w:ilvl w:val="2"/>
+          <w:numId w:val="1"/>
+        </w:numPr>
+        <w:rPr>
+          <w:color w:val="000000" w:themeColor="text1"/>
+        </w:rPr>
+      </w:pPr>
+      <w:r>
+        <w:rPr>
+          <w:color w:val="000000" w:themeColor="text1"/>
+        </w:rPr>
+        <w:t>write down the grid points, it should be 0 1 2 3 and so on</w:t>
       </w:r>
     </w:p>
     <w:p>
@@ -814,27 +1282,145 @@
           <w:numId w:val="1"/>
         </w:numPr>
         <w:rPr>
-          <w:color w:val="ED7D31" w:themeColor="accent2"/>
-        </w:rPr>
-      </w:pPr>
-      <w:r>
-        <w:rPr>
-          <w:color w:val="000000" w:themeColor="text1"/>
-        </w:rPr>
-        <w:t>00109 number can change according to system size and number of POSCARS made at the 2</w:t>
-      </w:r>
-      <w:r>
-        <w:rPr>
-          <w:color w:val="000000" w:themeColor="text1"/>
-          <w:vertAlign w:val="superscript"/>
-        </w:rPr>
-        <w:t>nd</w:t>
-      </w:r>
-      <w:r>
-        <w:rPr>
-          <w:color w:val="000000" w:themeColor="text1"/>
-        </w:rPr>
-        <w:t xml:space="preserve"> stage.</w:t>
+          <w:color w:val="000000" w:themeColor="text1"/>
+        </w:rPr>
+      </w:pPr>
+      <w:r>
+        <w:rPr>
+          <w:color w:val="000000" w:themeColor="text1"/>
+        </w:rPr>
+        <w:lastRenderedPageBreak/>
+        <w:t>Run the following command after getting the grid points</w:t>
+      </w:r>
+    </w:p>
+    <w:p>
+      <w:pPr>
+        <w:pStyle w:val="ListParagraph"/>
+        <w:numPr>
+          <w:ilvl w:val="2"/>
+          <w:numId w:val="1"/>
+        </w:numPr>
+        <w:rPr>
+          <w:color w:val="ED7D31" w:themeColor="accent2"/>
+        </w:rPr>
+      </w:pPr>
+      <w:r>
+        <w:rPr>
+          <w:color w:val="ED7D31" w:themeColor="accent2"/>
+        </w:rPr>
+        <w:t>phono3py --fc3 --fc2 --dim=”3 3 3” --mesh=”9 9 9” --sigma 0.1 --</w:t>
+      </w:r>
+      <w:proofErr w:type="spellStart"/>
+      <w:r>
+        <w:rPr>
+          <w:color w:val="ED7D31" w:themeColor="accent2"/>
+        </w:rPr>
+        <w:t>br</w:t>
+      </w:r>
+      <w:proofErr w:type="spellEnd"/>
+      <w:r>
+        <w:rPr>
+          <w:color w:val="ED7D31" w:themeColor="accent2"/>
+        </w:rPr>
+        <w:t xml:space="preserve"> --write-gamma --</w:t>
+      </w:r>
+      <w:proofErr w:type="spellStart"/>
+      <w:r>
+        <w:rPr>
+          <w:color w:val="ED7D31" w:themeColor="accent2"/>
+        </w:rPr>
+        <w:t>gp</w:t>
+      </w:r>
+      <w:proofErr w:type="spellEnd"/>
+      <w:proofErr w:type="gramStart"/>
+      <w:r>
+        <w:rPr>
+          <w:color w:val="ED7D31" w:themeColor="accent2"/>
+        </w:rPr>
+        <w:t>=”</w:t>
+      </w:r>
+      <w:r>
+        <w:rPr>
+          <w:color w:val="ED7D31" w:themeColor="accent2"/>
+        </w:rPr>
+        <w:t>write</w:t>
+      </w:r>
+      <w:proofErr w:type="gramEnd"/>
+      <w:r>
+        <w:rPr>
+          <w:color w:val="ED7D31" w:themeColor="accent2"/>
+        </w:rPr>
+        <w:t xml:space="preserve"> all grid points using space</w:t>
+      </w:r>
+      <w:r>
+        <w:rPr>
+          <w:color w:val="ED7D31" w:themeColor="accent2"/>
+        </w:rPr>
+        <w:t>”</w:t>
+      </w:r>
+    </w:p>
+    <w:p>
+      <w:pPr>
+        <w:pStyle w:val="ListParagraph"/>
+        <w:numPr>
+          <w:ilvl w:val="3"/>
+          <w:numId w:val="1"/>
+        </w:numPr>
+        <w:rPr>
+          <w:color w:val="ED7D31" w:themeColor="accent2"/>
+        </w:rPr>
+      </w:pPr>
+      <w:r>
+        <w:rPr>
+          <w:color w:val="000000" w:themeColor="text1"/>
+        </w:rPr>
+        <w:t>If the program is giving error of “killed”, input 7-8 grid points once and repeat the process until all the grid points are not put into the above commands.</w:t>
+      </w:r>
+    </w:p>
+    <w:p>
+      <w:pPr>
+        <w:pStyle w:val="ListParagraph"/>
+        <w:numPr>
+          <w:ilvl w:val="2"/>
+          <w:numId w:val="1"/>
+        </w:numPr>
+        <w:rPr>
+          <w:color w:val="ED7D31" w:themeColor="accent2"/>
+        </w:rPr>
+      </w:pPr>
+      <w:r>
+        <w:rPr>
+          <w:color w:val="ED7D31" w:themeColor="accent2"/>
+        </w:rPr>
+        <w:t>example, phono3py --fc3 --fc2 --dim=”3 3 3” --mesh=”9 9 9” --sigma 0.1 --</w:t>
+      </w:r>
+      <w:proofErr w:type="spellStart"/>
+      <w:r>
+        <w:rPr>
+          <w:color w:val="ED7D31" w:themeColor="accent2"/>
+        </w:rPr>
+        <w:t>br</w:t>
+      </w:r>
+      <w:proofErr w:type="spellEnd"/>
+      <w:r>
+        <w:rPr>
+          <w:color w:val="ED7D31" w:themeColor="accent2"/>
+        </w:rPr>
+        <w:t xml:space="preserve"> --write-gamma --</w:t>
+      </w:r>
+      <w:proofErr w:type="spellStart"/>
+      <w:r>
+        <w:rPr>
+          <w:color w:val="ED7D31" w:themeColor="accent2"/>
+        </w:rPr>
+        <w:t>gp</w:t>
+      </w:r>
+      <w:proofErr w:type="spellEnd"/>
+      <w:r>
+        <w:rPr>
+          <w:color w:val="ED7D31" w:themeColor="accent2"/>
+        </w:rPr>
+        <w:t>=”0 1 2 3 4 78 90”</w:t>
       </w:r>
     </w:p>
     <w:p>
@@ -850,9 +1436,23 @@
       </w:pPr>
       <w:r>
         <w:rPr>
-          <w:color w:val="000000" w:themeColor="text1"/>
-        </w:rPr>
-        <w:t>This will result in disp_fc2.yaml, FORCES_FC2, FORCES_FC3, and disp_fc3.yaml files.</w:t>
+          <w:color w:val="ED7D31" w:themeColor="accent2"/>
+        </w:rPr>
+        <w:t>phono3py --fc3 --fc2 --dim="3 3 3" --mesh="9 9 9" --sigma 0.1 --</w:t>
+      </w:r>
+      <w:proofErr w:type="spellStart"/>
+      <w:r>
+        <w:rPr>
+          <w:color w:val="ED7D31" w:themeColor="accent2"/>
+        </w:rPr>
+        <w:t>br</w:t>
+      </w:r>
+      <w:proofErr w:type="spellEnd"/>
+      <w:r>
+        <w:rPr>
+          <w:color w:val="ED7D31" w:themeColor="accent2"/>
+        </w:rPr>
+        <w:t xml:space="preserve"> --read-gamma</w:t>
       </w:r>
     </w:p>
     <w:p>
@@ -870,95 +1470,7 @@
         <w:rPr>
           <w:color w:val="000000" w:themeColor="text1"/>
         </w:rPr>
-        <w:t>Create hdf5 files</w:t>
-      </w:r>
-      <w:r>
-        <w:rPr>
-          <w:color w:val="000000" w:themeColor="text1"/>
-        </w:rPr>
-        <w:t xml:space="preserve"> (fc2.hdf5 and fc3.hdf5)</w:t>
-      </w:r>
-      <w:r>
-        <w:rPr>
-          <w:color w:val="000000" w:themeColor="text1"/>
-        </w:rPr>
-        <w:t xml:space="preserve"> to extract thermal conductivity later using </w:t>
-      </w:r>
-    </w:p>
-    <w:p>
-      <w:pPr>
-        <w:pStyle w:val="ListParagraph"/>
-        <w:numPr>
-          <w:ilvl w:val="2"/>
-          <w:numId w:val="1"/>
-        </w:numPr>
-        <w:rPr>
-          <w:color w:val="ED7D31" w:themeColor="accent2"/>
-        </w:rPr>
-      </w:pPr>
-      <w:r>
-        <w:rPr>
-          <w:color w:val="ED7D31" w:themeColor="accent2"/>
-        </w:rPr>
-        <w:t>phono3py --dim=”3 3 3” -c POSCAR</w:t>
-      </w:r>
-    </w:p>
-    <w:p>
-      <w:pPr>
-        <w:pStyle w:val="ListParagraph"/>
-        <w:numPr>
-          <w:ilvl w:val="2"/>
-          <w:numId w:val="1"/>
-        </w:numPr>
-        <w:rPr>
-          <w:color w:val="000000" w:themeColor="text1"/>
-        </w:rPr>
-      </w:pPr>
-      <w:r>
-        <w:rPr>
-          <w:color w:val="000000" w:themeColor="text1"/>
-        </w:rPr>
-        <w:t>3 3 3 is the dimension used earlier to create supercell</w:t>
-      </w:r>
-    </w:p>
-    <w:p>
-      <w:pPr>
-        <w:pStyle w:val="ListParagraph"/>
-        <w:ind w:left="2160"/>
-        <w:rPr>
-          <w:color w:val="000000" w:themeColor="text1"/>
-        </w:rPr>
-      </w:pPr>
-    </w:p>
-    <w:p>
-      <w:pPr>
-        <w:pStyle w:val="ListParagraph"/>
-        <w:numPr>
-          <w:ilvl w:val="0"/>
-          <w:numId w:val="1"/>
-        </w:numPr>
-        <w:rPr>
-          <w:color w:val="000000" w:themeColor="text1"/>
-        </w:rPr>
-      </w:pPr>
-      <w:r>
-        <w:rPr>
-          <w:color w:val="000000" w:themeColor="text1"/>
-        </w:rPr>
-        <w:t>5</w:t>
-      </w:r>
-      <w:r>
-        <w:rPr>
-          <w:color w:val="000000" w:themeColor="text1"/>
-          <w:vertAlign w:val="superscript"/>
-        </w:rPr>
-        <w:t>th</w:t>
-      </w:r>
-      <w:r>
-        <w:rPr>
-          <w:color w:val="000000" w:themeColor="text1"/>
-        </w:rPr>
-        <w:t xml:space="preserve"> step: Calculate the thermal conductivity</w:t>
+        <w:t>Above command should print the conductivity matrix along with the temperature at the end as shown below</w:t>
       </w:r>
     </w:p>
     <w:p>
@@ -969,380 +1481,14 @@
           <w:numId w:val="1"/>
         </w:numPr>
         <w:rPr>
-          <w:color w:val="000000" w:themeColor="text1"/>
-        </w:rPr>
-      </w:pPr>
-      <w:r>
-        <w:rPr>
-          <w:color w:val="ED7D31" w:themeColor="accent2"/>
-        </w:rPr>
-        <w:t xml:space="preserve">phono3py --fc3 --fc2 </w:t>
-      </w:r>
-      <w:r>
-        <w:rPr>
-          <w:color w:val="ED7D31" w:themeColor="accent2"/>
-        </w:rPr>
-        <w:t>--</w:t>
-      </w:r>
-      <w:r>
-        <w:rPr>
-          <w:color w:val="ED7D31" w:themeColor="accent2"/>
-        </w:rPr>
-        <w:t>dim=”3 3 3” --mesh=”9 9 9” --sigma 0.1 --</w:t>
-      </w:r>
-      <w:proofErr w:type="spellStart"/>
-      <w:r>
-        <w:rPr>
-          <w:color w:val="ED7D31" w:themeColor="accent2"/>
-        </w:rPr>
-        <w:t>wgp</w:t>
-      </w:r>
-      <w:proofErr w:type="spellEnd"/>
-      <w:r>
-        <w:rPr>
-          <w:color w:val="000000" w:themeColor="text1"/>
-        </w:rPr>
-        <w:t xml:space="preserve">     </w:t>
-      </w:r>
-    </w:p>
-    <w:p>
-      <w:pPr>
-        <w:pStyle w:val="ListParagraph"/>
-        <w:numPr>
-          <w:ilvl w:val="1"/>
-          <w:numId w:val="1"/>
-        </w:numPr>
-        <w:rPr>
-          <w:color w:val="000000" w:themeColor="text1"/>
-        </w:rPr>
-      </w:pPr>
-      <w:r>
-        <w:rPr>
-          <w:color w:val="000000" w:themeColor="text1"/>
-        </w:rPr>
-        <w:t xml:space="preserve">Two files named </w:t>
-      </w:r>
-      <w:proofErr w:type="spellStart"/>
-      <w:r>
-        <w:rPr>
-          <w:color w:val="000000" w:themeColor="text1"/>
-        </w:rPr>
-        <w:t>ir_grid_</w:t>
-      </w:r>
-      <w:proofErr w:type="gramStart"/>
-      <w:r>
-        <w:rPr>
-          <w:color w:val="000000" w:themeColor="text1"/>
-        </w:rPr>
-        <w:t>points.yaml</w:t>
-      </w:r>
-      <w:proofErr w:type="spellEnd"/>
-      <w:proofErr w:type="gramEnd"/>
-      <w:r>
-        <w:rPr>
-          <w:color w:val="000000" w:themeColor="text1"/>
-        </w:rPr>
-        <w:t xml:space="preserve"> and grid_address-m999.hdf5 would be written.</w:t>
-      </w:r>
-    </w:p>
-    <w:p>
-      <w:pPr>
-        <w:pStyle w:val="ListParagraph"/>
-        <w:numPr>
-          <w:ilvl w:val="1"/>
-          <w:numId w:val="1"/>
-        </w:numPr>
-        <w:rPr>
-          <w:color w:val="000000" w:themeColor="text1"/>
-        </w:rPr>
-      </w:pPr>
-      <w:r>
-        <w:rPr>
-          <w:color w:val="000000" w:themeColor="text1"/>
-        </w:rPr>
-        <w:t xml:space="preserve">Inspect for grid points to be inspected and chose the grid points for further processing by using </w:t>
-      </w:r>
-    </w:p>
-    <w:p>
-      <w:pPr>
-        <w:pStyle w:val="ListParagraph"/>
-        <w:numPr>
-          <w:ilvl w:val="2"/>
-          <w:numId w:val="1"/>
-        </w:numPr>
-        <w:rPr>
-          <w:color w:val="000000" w:themeColor="text1"/>
-        </w:rPr>
-      </w:pPr>
-      <w:r>
-        <w:rPr>
-          <w:color w:val="000000" w:themeColor="text1"/>
-        </w:rPr>
-        <w:t xml:space="preserve">grep </w:t>
-      </w:r>
-      <w:proofErr w:type="spellStart"/>
-      <w:r>
-        <w:rPr>
-          <w:color w:val="000000" w:themeColor="text1"/>
-        </w:rPr>
-        <w:t>grid_point</w:t>
-      </w:r>
-      <w:proofErr w:type="spellEnd"/>
-      <w:r>
-        <w:rPr>
-          <w:color w:val="000000" w:themeColor="text1"/>
-        </w:rPr>
-        <w:t xml:space="preserve"> </w:t>
-      </w:r>
-      <w:proofErr w:type="spellStart"/>
-      <w:r>
-        <w:rPr>
-          <w:color w:val="000000" w:themeColor="text1"/>
-        </w:rPr>
-        <w:t>ir_grid_</w:t>
-      </w:r>
-      <w:proofErr w:type="gramStart"/>
-      <w:r>
-        <w:rPr>
-          <w:color w:val="000000" w:themeColor="text1"/>
-        </w:rPr>
-        <w:t>points.yaml</w:t>
-      </w:r>
-      <w:proofErr w:type="spellEnd"/>
-      <w:proofErr w:type="gramEnd"/>
-    </w:p>
-    <w:p>
-      <w:pPr>
-        <w:pStyle w:val="ListParagraph"/>
-        <w:numPr>
-          <w:ilvl w:val="2"/>
-          <w:numId w:val="1"/>
-        </w:numPr>
-        <w:rPr>
-          <w:color w:val="000000" w:themeColor="text1"/>
-        </w:rPr>
-      </w:pPr>
-      <w:r>
-        <w:rPr>
-          <w:color w:val="000000" w:themeColor="text1"/>
-        </w:rPr>
-        <w:t>write down the grid points, it should be 0 1 2 3 and so on</w:t>
-      </w:r>
-    </w:p>
-    <w:p>
-      <w:pPr>
-        <w:pStyle w:val="ListParagraph"/>
-        <w:numPr>
-          <w:ilvl w:val="1"/>
-          <w:numId w:val="1"/>
-        </w:numPr>
-        <w:rPr>
-          <w:color w:val="000000" w:themeColor="text1"/>
-        </w:rPr>
-      </w:pPr>
-      <w:r>
-        <w:rPr>
-          <w:color w:val="000000" w:themeColor="text1"/>
-        </w:rPr>
-        <w:t>Run the following command after getting the grid points</w:t>
-      </w:r>
-    </w:p>
-    <w:p>
-      <w:pPr>
-        <w:pStyle w:val="ListParagraph"/>
-        <w:numPr>
-          <w:ilvl w:val="2"/>
-          <w:numId w:val="1"/>
-        </w:numPr>
-        <w:rPr>
-          <w:color w:val="ED7D31" w:themeColor="accent2"/>
-        </w:rPr>
-      </w:pPr>
-      <w:r>
-        <w:rPr>
-          <w:color w:val="ED7D31" w:themeColor="accent2"/>
-        </w:rPr>
-        <w:t>phono3py --fc3 --fc2 --dim=”3 3 3” --mesh=”9 9 9” --sigma 0.1 --</w:t>
-      </w:r>
-      <w:proofErr w:type="spellStart"/>
-      <w:r>
-        <w:rPr>
-          <w:color w:val="ED7D31" w:themeColor="accent2"/>
-        </w:rPr>
-        <w:t>br</w:t>
-      </w:r>
-      <w:proofErr w:type="spellEnd"/>
-      <w:r>
-        <w:rPr>
-          <w:color w:val="ED7D31" w:themeColor="accent2"/>
-        </w:rPr>
-        <w:t xml:space="preserve"> --write-gamma --</w:t>
-      </w:r>
-      <w:proofErr w:type="spellStart"/>
-      <w:r>
-        <w:rPr>
-          <w:color w:val="ED7D31" w:themeColor="accent2"/>
-        </w:rPr>
-        <w:t>gp</w:t>
-      </w:r>
-      <w:proofErr w:type="spellEnd"/>
-      <w:proofErr w:type="gramStart"/>
-      <w:r>
-        <w:rPr>
-          <w:color w:val="ED7D31" w:themeColor="accent2"/>
-        </w:rPr>
-        <w:t>=”</w:t>
-      </w:r>
-      <w:r>
-        <w:rPr>
-          <w:color w:val="ED7D31" w:themeColor="accent2"/>
-        </w:rPr>
-        <w:t>write</w:t>
-      </w:r>
-      <w:proofErr w:type="gramEnd"/>
-      <w:r>
-        <w:rPr>
-          <w:color w:val="ED7D31" w:themeColor="accent2"/>
-        </w:rPr>
-        <w:t xml:space="preserve"> all grid points using space</w:t>
-      </w:r>
-      <w:r>
-        <w:rPr>
-          <w:color w:val="ED7D31" w:themeColor="accent2"/>
-        </w:rPr>
-        <w:t>”</w:t>
-      </w:r>
-    </w:p>
-    <w:p>
-      <w:pPr>
-        <w:pStyle w:val="ListParagraph"/>
-        <w:numPr>
-          <w:ilvl w:val="2"/>
-          <w:numId w:val="1"/>
-        </w:numPr>
-        <w:rPr>
-          <w:color w:val="ED7D31" w:themeColor="accent2"/>
-        </w:rPr>
-      </w:pPr>
-      <w:r>
-        <w:rPr>
-          <w:color w:val="ED7D31" w:themeColor="accent2"/>
-        </w:rPr>
-        <w:t xml:space="preserve">example, </w:t>
-      </w:r>
-      <w:r>
-        <w:rPr>
-          <w:color w:val="ED7D31" w:themeColor="accent2"/>
-        </w:rPr>
-        <w:t>phono3py --fc3 --fc2 --dim=”3 3 3” --mesh=”9 9 9” --sigma 0.1 --</w:t>
-      </w:r>
-      <w:proofErr w:type="spellStart"/>
-      <w:r>
-        <w:rPr>
-          <w:color w:val="ED7D31" w:themeColor="accent2"/>
-        </w:rPr>
-        <w:t>br</w:t>
-      </w:r>
-      <w:proofErr w:type="spellEnd"/>
-      <w:r>
-        <w:rPr>
-          <w:color w:val="ED7D31" w:themeColor="accent2"/>
-        </w:rPr>
-        <w:t xml:space="preserve"> --write-gamma --</w:t>
-      </w:r>
-      <w:proofErr w:type="spellStart"/>
-      <w:r>
-        <w:rPr>
-          <w:color w:val="ED7D31" w:themeColor="accent2"/>
-        </w:rPr>
-        <w:t>gp</w:t>
-      </w:r>
-      <w:proofErr w:type="spellEnd"/>
-      <w:r>
-        <w:rPr>
-          <w:color w:val="ED7D31" w:themeColor="accent2"/>
-        </w:rPr>
-        <w:t>=”</w:t>
-      </w:r>
-      <w:r>
-        <w:rPr>
-          <w:color w:val="ED7D31" w:themeColor="accent2"/>
-        </w:rPr>
-        <w:t>0 1 2 3 4 78 90</w:t>
-      </w:r>
-      <w:r>
-        <w:rPr>
-          <w:color w:val="ED7D31" w:themeColor="accent2"/>
-        </w:rPr>
-        <w:t>”</w:t>
-      </w:r>
-    </w:p>
-    <w:p>
-      <w:pPr>
-        <w:pStyle w:val="ListParagraph"/>
-        <w:numPr>
-          <w:ilvl w:val="1"/>
-          <w:numId w:val="1"/>
-        </w:numPr>
-        <w:rPr>
-          <w:color w:val="ED7D31" w:themeColor="accent2"/>
-        </w:rPr>
-      </w:pPr>
-      <w:r>
-        <w:rPr>
-          <w:color w:val="ED7D31" w:themeColor="accent2"/>
-        </w:rPr>
-        <w:t>phono3py --fc3 --fc2 --dim="3 3 3" --mesh="9 9 9" --sigma 0.1 --</w:t>
-      </w:r>
-      <w:proofErr w:type="spellStart"/>
-      <w:r>
-        <w:rPr>
-          <w:color w:val="ED7D31" w:themeColor="accent2"/>
-        </w:rPr>
-        <w:t>br</w:t>
-      </w:r>
-      <w:proofErr w:type="spellEnd"/>
-      <w:r>
-        <w:rPr>
-          <w:color w:val="ED7D31" w:themeColor="accent2"/>
-        </w:rPr>
-        <w:t xml:space="preserve"> --read-gamma</w:t>
-      </w:r>
-    </w:p>
-    <w:p>
-      <w:pPr>
-        <w:pStyle w:val="ListParagraph"/>
-        <w:numPr>
-          <w:ilvl w:val="1"/>
-          <w:numId w:val="1"/>
-        </w:numPr>
-        <w:rPr>
-          <w:color w:val="ED7D31" w:themeColor="accent2"/>
-        </w:rPr>
-      </w:pPr>
-      <w:r>
-        <w:rPr>
-          <w:color w:val="000000" w:themeColor="text1"/>
-        </w:rPr>
-        <w:t>Above command should print the conductivity matrix along with the temperature at the end as shown below</w:t>
-      </w:r>
-    </w:p>
-    <w:p>
-      <w:pPr>
-        <w:pStyle w:val="ListParagraph"/>
-        <w:numPr>
-          <w:ilvl w:val="1"/>
-          <w:numId w:val="1"/>
-        </w:numPr>
-        <w:rPr>
-          <w:color w:val="ED7D31" w:themeColor="accent2"/>
-        </w:rPr>
-      </w:pPr>
-      <w:r>
-        <w:rPr>
-          <w:color w:val="ED7D31" w:themeColor="accent2"/>
-        </w:rPr>
-        <w:lastRenderedPageBreak/>
+          <w:color w:val="ED7D31" w:themeColor="accent2"/>
+        </w:rPr>
+      </w:pPr>
+      <w:r>
+        <w:rPr>
+          <w:noProof/>
+          <w:color w:val="ED7D31" w:themeColor="accent2"/>
+        </w:rPr>
         <w:drawing>
           <wp:inline distT="0" distB="0" distL="0" distR="0" wp14:anchorId="3730618F" wp14:editId="561B8516">
             <wp:extent cx="3530600" cy="2425700"/>
@@ -1498,6 +1644,1822 @@
     <w:p>
       <w:pPr>
         <w:rPr>
+          <w:color w:val="C00000"/>
+        </w:rPr>
+      </w:pPr>
+    </w:p>
+    <w:p>
+      <w:pPr>
+        <w:rPr>
+          <w:color w:val="000000" w:themeColor="text1"/>
+          <w:sz w:val="32"/>
+          <w:szCs w:val="32"/>
+        </w:rPr>
+      </w:pPr>
+      <w:r>
+        <w:rPr>
+          <w:color w:val="000000" w:themeColor="text1"/>
+          <w:sz w:val="32"/>
+          <w:szCs w:val="32"/>
+        </w:rPr>
+        <w:t>Scripts:</w:t>
+      </w:r>
+    </w:p>
+    <w:p>
+      <w:pPr>
+        <w:rPr>
+          <w:color w:val="000000" w:themeColor="text1"/>
+        </w:rPr>
+      </w:pPr>
+    </w:p>
+    <w:p>
+      <w:pPr>
+        <w:rPr>
+          <w:b/>
+          <w:bCs/>
+          <w:color w:val="C45911" w:themeColor="accent2" w:themeShade="BF"/>
+        </w:rPr>
+      </w:pPr>
+      <w:r>
+        <w:rPr>
+          <w:b/>
+          <w:bCs/>
+          <w:color w:val="C45911" w:themeColor="accent2" w:themeShade="BF"/>
+        </w:rPr>
+        <w:t>Prepare.sh</w:t>
+      </w:r>
+    </w:p>
+    <w:p>
+      <w:pPr>
+        <w:rPr>
+          <w:color w:val="000000" w:themeColor="text1"/>
+        </w:rPr>
+      </w:pPr>
+      <w:r>
+        <w:rPr>
+          <w:color w:val="000000" w:themeColor="text1"/>
+        </w:rPr>
+        <w:t>############################################</w:t>
+      </w:r>
+    </w:p>
+    <w:p>
+      <w:pPr>
+        <w:rPr>
+          <w:color w:val="000000" w:themeColor="text1"/>
+        </w:rPr>
+      </w:pPr>
+      <w:proofErr w:type="gramStart"/>
+      <w:r>
+        <w:rPr>
+          <w:color w:val="000000" w:themeColor="text1"/>
+        </w:rPr>
+        <w:t>#!/</w:t>
+      </w:r>
+      <w:proofErr w:type="gramEnd"/>
+      <w:r>
+        <w:rPr>
+          <w:color w:val="000000" w:themeColor="text1"/>
+        </w:rPr>
+        <w:t>bin/bash</w:t>
+      </w:r>
+    </w:p>
+    <w:p>
+      <w:pPr>
+        <w:rPr>
+          <w:color w:val="000000" w:themeColor="text1"/>
+        </w:rPr>
+      </w:pPr>
+      <w:r>
+        <w:rPr>
+          <w:color w:val="000000" w:themeColor="text1"/>
+        </w:rPr>
+        <w:t>P=`</w:t>
+      </w:r>
+      <w:proofErr w:type="spellStart"/>
+      <w:r>
+        <w:rPr>
+          <w:color w:val="000000" w:themeColor="text1"/>
+        </w:rPr>
+        <w:t>pwd</w:t>
+      </w:r>
+      <w:proofErr w:type="spellEnd"/>
+      <w:r>
+        <w:rPr>
+          <w:color w:val="000000" w:themeColor="text1"/>
+        </w:rPr>
+        <w:t>`</w:t>
+      </w:r>
+    </w:p>
+    <w:p>
+      <w:pPr>
+        <w:rPr>
+          <w:color w:val="000000" w:themeColor="text1"/>
+        </w:rPr>
+      </w:pPr>
+    </w:p>
+    <w:p>
+      <w:pPr>
+        <w:rPr>
+          <w:color w:val="000000" w:themeColor="text1"/>
+        </w:rPr>
+      </w:pPr>
+      <w:r>
+        <w:rPr>
+          <w:color w:val="000000" w:themeColor="text1"/>
+        </w:rPr>
+        <w:t xml:space="preserve"># </w:t>
+      </w:r>
+      <w:proofErr w:type="gramStart"/>
+      <w:r>
+        <w:rPr>
+          <w:color w:val="000000" w:themeColor="text1"/>
+        </w:rPr>
+        <w:t>number</w:t>
+      </w:r>
+      <w:proofErr w:type="gramEnd"/>
+      <w:r>
+        <w:rPr>
+          <w:color w:val="000000" w:themeColor="text1"/>
+        </w:rPr>
+        <w:t xml:space="preserve"> of displacements</w:t>
+      </w:r>
+    </w:p>
+    <w:p>
+      <w:pPr>
+        <w:rPr>
+          <w:color w:val="000000" w:themeColor="text1"/>
+        </w:rPr>
+      </w:pPr>
+      <w:proofErr w:type="spellStart"/>
+      <w:r>
+        <w:rPr>
+          <w:color w:val="000000" w:themeColor="text1"/>
+        </w:rPr>
+        <w:t>poc</w:t>
+      </w:r>
+      <w:proofErr w:type="spellEnd"/>
+      <w:r>
+        <w:rPr>
+          <w:color w:val="000000" w:themeColor="text1"/>
+        </w:rPr>
+        <w:t>=9</w:t>
+      </w:r>
+    </w:p>
+    <w:p>
+      <w:pPr>
+        <w:rPr>
+          <w:color w:val="000000" w:themeColor="text1"/>
+        </w:rPr>
+      </w:pPr>
+    </w:p>
+    <w:p>
+      <w:pPr>
+        <w:rPr>
+          <w:color w:val="000000" w:themeColor="text1"/>
+        </w:rPr>
+      </w:pPr>
+      <w:r>
+        <w:rPr>
+          <w:color w:val="000000" w:themeColor="text1"/>
+        </w:rPr>
+        <w:t xml:space="preserve">        for </w:t>
+      </w:r>
+      <w:proofErr w:type="spellStart"/>
+      <w:r>
+        <w:rPr>
+          <w:color w:val="000000" w:themeColor="text1"/>
+        </w:rPr>
+        <w:t>i</w:t>
+      </w:r>
+      <w:proofErr w:type="spellEnd"/>
+      <w:r>
+        <w:rPr>
+          <w:color w:val="000000" w:themeColor="text1"/>
+        </w:rPr>
+        <w:t xml:space="preserve"> in `seq 1 $</w:t>
+      </w:r>
+      <w:proofErr w:type="spellStart"/>
+      <w:r>
+        <w:rPr>
+          <w:color w:val="000000" w:themeColor="text1"/>
+        </w:rPr>
+        <w:t>poc</w:t>
+      </w:r>
+      <w:proofErr w:type="spellEnd"/>
+      <w:r>
+        <w:rPr>
+          <w:color w:val="000000" w:themeColor="text1"/>
+        </w:rPr>
+        <w:t xml:space="preserve"> </w:t>
+      </w:r>
+      <w:proofErr w:type="gramStart"/>
+      <w:r>
+        <w:rPr>
+          <w:color w:val="000000" w:themeColor="text1"/>
+        </w:rPr>
+        <w:t>`;</w:t>
+      </w:r>
+      <w:proofErr w:type="gramEnd"/>
+    </w:p>
+    <w:p>
+      <w:pPr>
+        <w:rPr>
+          <w:color w:val="000000" w:themeColor="text1"/>
+        </w:rPr>
+      </w:pPr>
+      <w:r>
+        <w:rPr>
+          <w:color w:val="000000" w:themeColor="text1"/>
+        </w:rPr>
+        <w:t xml:space="preserve">        do</w:t>
+      </w:r>
+    </w:p>
+    <w:p>
+      <w:pPr>
+        <w:rPr>
+          <w:color w:val="000000" w:themeColor="text1"/>
+        </w:rPr>
+      </w:pPr>
+      <w:r>
+        <w:rPr>
+          <w:color w:val="000000" w:themeColor="text1"/>
+        </w:rPr>
+        <w:t xml:space="preserve">        cd $P</w:t>
+      </w:r>
+    </w:p>
+    <w:p>
+      <w:pPr>
+        <w:rPr>
+          <w:color w:val="000000" w:themeColor="text1"/>
+        </w:rPr>
+      </w:pPr>
+      <w:r>
+        <w:rPr>
+          <w:color w:val="000000" w:themeColor="text1"/>
+        </w:rPr>
+        <w:t xml:space="preserve">        </w:t>
+      </w:r>
+      <w:proofErr w:type="spellStart"/>
+      <w:r>
+        <w:rPr>
+          <w:color w:val="000000" w:themeColor="text1"/>
+        </w:rPr>
+        <w:t>mkdir</w:t>
+      </w:r>
+      <w:proofErr w:type="spellEnd"/>
+      <w:r>
+        <w:rPr>
+          <w:color w:val="000000" w:themeColor="text1"/>
+        </w:rPr>
+        <w:t xml:space="preserve"> disp-0000"$i"</w:t>
+      </w:r>
+    </w:p>
+    <w:p>
+      <w:pPr>
+        <w:rPr>
+          <w:color w:val="000000" w:themeColor="text1"/>
+        </w:rPr>
+      </w:pPr>
+      <w:r>
+        <w:rPr>
+          <w:color w:val="000000" w:themeColor="text1"/>
+        </w:rPr>
+        <w:t xml:space="preserve">        cd disp-0000"$i"   </w:t>
+      </w:r>
+    </w:p>
+    <w:p>
+      <w:pPr>
+        <w:rPr>
+          <w:color w:val="000000" w:themeColor="text1"/>
+        </w:rPr>
+      </w:pPr>
+      <w:r>
+        <w:rPr>
+          <w:color w:val="000000" w:themeColor="text1"/>
+        </w:rPr>
+        <w:t xml:space="preserve">        cp</w:t>
+      </w:r>
+      <w:proofErr w:type="gramStart"/>
+      <w:r>
+        <w:rPr>
+          <w:color w:val="000000" w:themeColor="text1"/>
+        </w:rPr>
+        <w:t xml:space="preserve"> ..</w:t>
+      </w:r>
+      <w:proofErr w:type="gramEnd"/>
+      <w:r>
+        <w:rPr>
+          <w:color w:val="000000" w:themeColor="text1"/>
+        </w:rPr>
+        <w:t>/KPOINTS .</w:t>
+      </w:r>
+    </w:p>
+    <w:p>
+      <w:pPr>
+        <w:rPr>
+          <w:color w:val="000000" w:themeColor="text1"/>
+        </w:rPr>
+      </w:pPr>
+      <w:r>
+        <w:rPr>
+          <w:color w:val="000000" w:themeColor="text1"/>
+        </w:rPr>
+        <w:t xml:space="preserve">        cp</w:t>
+      </w:r>
+      <w:proofErr w:type="gramStart"/>
+      <w:r>
+        <w:rPr>
+          <w:color w:val="000000" w:themeColor="text1"/>
+        </w:rPr>
+        <w:t xml:space="preserve"> ..</w:t>
+      </w:r>
+      <w:proofErr w:type="gramEnd"/>
+      <w:r>
+        <w:rPr>
+          <w:color w:val="000000" w:themeColor="text1"/>
+        </w:rPr>
+        <w:t>/INCAR .</w:t>
+      </w:r>
+    </w:p>
+    <w:p>
+      <w:pPr>
+        <w:rPr>
+          <w:color w:val="000000" w:themeColor="text1"/>
+        </w:rPr>
+      </w:pPr>
+      <w:r>
+        <w:rPr>
+          <w:color w:val="000000" w:themeColor="text1"/>
+        </w:rPr>
+        <w:t xml:space="preserve">        cp</w:t>
+      </w:r>
+      <w:proofErr w:type="gramStart"/>
+      <w:r>
+        <w:rPr>
+          <w:color w:val="000000" w:themeColor="text1"/>
+        </w:rPr>
+        <w:t xml:space="preserve"> ..</w:t>
+      </w:r>
+      <w:proofErr w:type="gramEnd"/>
+      <w:r>
+        <w:rPr>
+          <w:color w:val="000000" w:themeColor="text1"/>
+        </w:rPr>
+        <w:t>/POTCAR .</w:t>
+      </w:r>
+    </w:p>
+    <w:p>
+      <w:pPr>
+        <w:rPr>
+          <w:color w:val="000000" w:themeColor="text1"/>
+        </w:rPr>
+      </w:pPr>
+      <w:r>
+        <w:rPr>
+          <w:color w:val="000000" w:themeColor="text1"/>
+        </w:rPr>
+        <w:t xml:space="preserve">        cp</w:t>
+      </w:r>
+      <w:proofErr w:type="gramStart"/>
+      <w:r>
+        <w:rPr>
+          <w:color w:val="000000" w:themeColor="text1"/>
+        </w:rPr>
+        <w:t xml:space="preserve"> ..</w:t>
+      </w:r>
+      <w:proofErr w:type="gramEnd"/>
+      <w:r>
+        <w:rPr>
+          <w:color w:val="000000" w:themeColor="text1"/>
+        </w:rPr>
+        <w:t>/POSCAR-0000"$i" POSCAR</w:t>
+      </w:r>
+    </w:p>
+    <w:p>
+      <w:pPr>
+        <w:rPr>
+          <w:color w:val="000000" w:themeColor="text1"/>
+        </w:rPr>
+      </w:pPr>
+      <w:r>
+        <w:rPr>
+          <w:color w:val="000000" w:themeColor="text1"/>
+        </w:rPr>
+        <w:t xml:space="preserve">                echo $</w:t>
+      </w:r>
+      <w:proofErr w:type="spellStart"/>
+      <w:r>
+        <w:rPr>
+          <w:color w:val="000000" w:themeColor="text1"/>
+        </w:rPr>
+        <w:t>i</w:t>
+      </w:r>
+      <w:proofErr w:type="spellEnd"/>
+    </w:p>
+    <w:p>
+      <w:pPr>
+        <w:rPr>
+          <w:color w:val="000000" w:themeColor="text1"/>
+        </w:rPr>
+      </w:pPr>
+      <w:r>
+        <w:rPr>
+          <w:color w:val="000000" w:themeColor="text1"/>
+        </w:rPr>
+        <w:t xml:space="preserve">        done </w:t>
+      </w:r>
+    </w:p>
+    <w:p>
+      <w:pPr>
+        <w:rPr>
+          <w:color w:val="000000" w:themeColor="text1"/>
+        </w:rPr>
+      </w:pPr>
+    </w:p>
+    <w:p>
+      <w:pPr>
+        <w:rPr>
+          <w:color w:val="000000" w:themeColor="text1"/>
+        </w:rPr>
+      </w:pPr>
+      <w:proofErr w:type="spellStart"/>
+      <w:r>
+        <w:rPr>
+          <w:color w:val="000000" w:themeColor="text1"/>
+        </w:rPr>
+        <w:t>poc</w:t>
+      </w:r>
+      <w:proofErr w:type="spellEnd"/>
+      <w:r>
+        <w:rPr>
+          <w:color w:val="000000" w:themeColor="text1"/>
+        </w:rPr>
+        <w:t>=99</w:t>
+      </w:r>
+    </w:p>
+    <w:p>
+      <w:pPr>
+        <w:rPr>
+          <w:color w:val="000000" w:themeColor="text1"/>
+        </w:rPr>
+      </w:pPr>
+    </w:p>
+    <w:p>
+      <w:pPr>
+        <w:rPr>
+          <w:color w:val="000000" w:themeColor="text1"/>
+        </w:rPr>
+      </w:pPr>
+      <w:r>
+        <w:rPr>
+          <w:color w:val="000000" w:themeColor="text1"/>
+        </w:rPr>
+        <w:t xml:space="preserve">        for </w:t>
+      </w:r>
+      <w:proofErr w:type="spellStart"/>
+      <w:r>
+        <w:rPr>
+          <w:color w:val="000000" w:themeColor="text1"/>
+        </w:rPr>
+        <w:t>i</w:t>
+      </w:r>
+      <w:proofErr w:type="spellEnd"/>
+      <w:r>
+        <w:rPr>
+          <w:color w:val="000000" w:themeColor="text1"/>
+        </w:rPr>
+        <w:t xml:space="preserve"> in `seq 10 $</w:t>
+      </w:r>
+      <w:proofErr w:type="spellStart"/>
+      <w:r>
+        <w:rPr>
+          <w:color w:val="000000" w:themeColor="text1"/>
+        </w:rPr>
+        <w:t>poc</w:t>
+      </w:r>
+      <w:proofErr w:type="spellEnd"/>
+      <w:r>
+        <w:rPr>
+          <w:color w:val="000000" w:themeColor="text1"/>
+        </w:rPr>
+        <w:t xml:space="preserve"> </w:t>
+      </w:r>
+      <w:proofErr w:type="gramStart"/>
+      <w:r>
+        <w:rPr>
+          <w:color w:val="000000" w:themeColor="text1"/>
+        </w:rPr>
+        <w:t>`;</w:t>
+      </w:r>
+      <w:proofErr w:type="gramEnd"/>
+    </w:p>
+    <w:p>
+      <w:pPr>
+        <w:rPr>
+          <w:color w:val="000000" w:themeColor="text1"/>
+        </w:rPr>
+      </w:pPr>
+      <w:r>
+        <w:rPr>
+          <w:color w:val="000000" w:themeColor="text1"/>
+        </w:rPr>
+        <w:t xml:space="preserve">        do</w:t>
+      </w:r>
+    </w:p>
+    <w:p>
+      <w:pPr>
+        <w:rPr>
+          <w:color w:val="000000" w:themeColor="text1"/>
+        </w:rPr>
+      </w:pPr>
+      <w:r>
+        <w:rPr>
+          <w:color w:val="000000" w:themeColor="text1"/>
+        </w:rPr>
+        <w:t xml:space="preserve">        cd $P</w:t>
+      </w:r>
+    </w:p>
+    <w:p>
+      <w:pPr>
+        <w:rPr>
+          <w:color w:val="000000" w:themeColor="text1"/>
+        </w:rPr>
+      </w:pPr>
+      <w:r>
+        <w:rPr>
+          <w:color w:val="000000" w:themeColor="text1"/>
+        </w:rPr>
+        <w:t xml:space="preserve">        </w:t>
+      </w:r>
+      <w:proofErr w:type="spellStart"/>
+      <w:r>
+        <w:rPr>
+          <w:color w:val="000000" w:themeColor="text1"/>
+        </w:rPr>
+        <w:t>mkdir</w:t>
+      </w:r>
+      <w:proofErr w:type="spellEnd"/>
+      <w:r>
+        <w:rPr>
+          <w:color w:val="000000" w:themeColor="text1"/>
+        </w:rPr>
+        <w:t xml:space="preserve"> disp-000"$i"</w:t>
+      </w:r>
+    </w:p>
+    <w:p>
+      <w:pPr>
+        <w:rPr>
+          <w:color w:val="000000" w:themeColor="text1"/>
+        </w:rPr>
+      </w:pPr>
+      <w:r>
+        <w:rPr>
+          <w:color w:val="000000" w:themeColor="text1"/>
+        </w:rPr>
+        <w:t xml:space="preserve">        cd disp-000"$i"</w:t>
+      </w:r>
+    </w:p>
+    <w:p>
+      <w:pPr>
+        <w:rPr>
+          <w:color w:val="000000" w:themeColor="text1"/>
+        </w:rPr>
+      </w:pPr>
+      <w:r>
+        <w:rPr>
+          <w:color w:val="000000" w:themeColor="text1"/>
+        </w:rPr>
+        <w:t xml:space="preserve">        cp</w:t>
+      </w:r>
+      <w:proofErr w:type="gramStart"/>
+      <w:r>
+        <w:rPr>
+          <w:color w:val="000000" w:themeColor="text1"/>
+        </w:rPr>
+        <w:t xml:space="preserve"> ..</w:t>
+      </w:r>
+      <w:proofErr w:type="gramEnd"/>
+      <w:r>
+        <w:rPr>
+          <w:color w:val="000000" w:themeColor="text1"/>
+        </w:rPr>
+        <w:t>/KPOINTS .</w:t>
+      </w:r>
+    </w:p>
+    <w:p>
+      <w:pPr>
+        <w:rPr>
+          <w:color w:val="000000" w:themeColor="text1"/>
+        </w:rPr>
+      </w:pPr>
+      <w:r>
+        <w:rPr>
+          <w:color w:val="000000" w:themeColor="text1"/>
+        </w:rPr>
+        <w:t xml:space="preserve">        cp</w:t>
+      </w:r>
+      <w:proofErr w:type="gramStart"/>
+      <w:r>
+        <w:rPr>
+          <w:color w:val="000000" w:themeColor="text1"/>
+        </w:rPr>
+        <w:t xml:space="preserve"> ..</w:t>
+      </w:r>
+      <w:proofErr w:type="gramEnd"/>
+      <w:r>
+        <w:rPr>
+          <w:color w:val="000000" w:themeColor="text1"/>
+        </w:rPr>
+        <w:t>/INCAR .</w:t>
+      </w:r>
+    </w:p>
+    <w:p>
+      <w:pPr>
+        <w:rPr>
+          <w:color w:val="000000" w:themeColor="text1"/>
+        </w:rPr>
+      </w:pPr>
+      <w:r>
+        <w:rPr>
+          <w:color w:val="000000" w:themeColor="text1"/>
+        </w:rPr>
+        <w:t xml:space="preserve">        cp</w:t>
+      </w:r>
+      <w:proofErr w:type="gramStart"/>
+      <w:r>
+        <w:rPr>
+          <w:color w:val="000000" w:themeColor="text1"/>
+        </w:rPr>
+        <w:t xml:space="preserve"> ..</w:t>
+      </w:r>
+      <w:proofErr w:type="gramEnd"/>
+      <w:r>
+        <w:rPr>
+          <w:color w:val="000000" w:themeColor="text1"/>
+        </w:rPr>
+        <w:t>/POTCAR .</w:t>
+      </w:r>
+    </w:p>
+    <w:p>
+      <w:pPr>
+        <w:rPr>
+          <w:color w:val="000000" w:themeColor="text1"/>
+        </w:rPr>
+      </w:pPr>
+      <w:r>
+        <w:rPr>
+          <w:color w:val="000000" w:themeColor="text1"/>
+        </w:rPr>
+        <w:t xml:space="preserve">        cp</w:t>
+      </w:r>
+      <w:proofErr w:type="gramStart"/>
+      <w:r>
+        <w:rPr>
+          <w:color w:val="000000" w:themeColor="text1"/>
+        </w:rPr>
+        <w:t xml:space="preserve"> ..</w:t>
+      </w:r>
+      <w:proofErr w:type="gramEnd"/>
+      <w:r>
+        <w:rPr>
+          <w:color w:val="000000" w:themeColor="text1"/>
+        </w:rPr>
+        <w:t>/POSCAR-000"$i" POSCAR</w:t>
+      </w:r>
+    </w:p>
+    <w:p>
+      <w:pPr>
+        <w:rPr>
+          <w:color w:val="000000" w:themeColor="text1"/>
+        </w:rPr>
+      </w:pPr>
+      <w:r>
+        <w:rPr>
+          <w:color w:val="000000" w:themeColor="text1"/>
+        </w:rPr>
+        <w:t xml:space="preserve">                echo $</w:t>
+      </w:r>
+      <w:proofErr w:type="spellStart"/>
+      <w:r>
+        <w:rPr>
+          <w:color w:val="000000" w:themeColor="text1"/>
+        </w:rPr>
+        <w:t>i</w:t>
+      </w:r>
+      <w:proofErr w:type="spellEnd"/>
+    </w:p>
+    <w:p>
+      <w:pPr>
+        <w:rPr>
+          <w:color w:val="000000" w:themeColor="text1"/>
+        </w:rPr>
+      </w:pPr>
+      <w:r>
+        <w:rPr>
+          <w:color w:val="000000" w:themeColor="text1"/>
+        </w:rPr>
+        <w:t xml:space="preserve">        done</w:t>
+      </w:r>
+    </w:p>
+    <w:p>
+      <w:pPr>
+        <w:rPr>
+          <w:color w:val="000000" w:themeColor="text1"/>
+        </w:rPr>
+      </w:pPr>
+      <w:proofErr w:type="spellStart"/>
+      <w:r>
+        <w:rPr>
+          <w:color w:val="000000" w:themeColor="text1"/>
+        </w:rPr>
+        <w:t>poc</w:t>
+      </w:r>
+      <w:proofErr w:type="spellEnd"/>
+      <w:r>
+        <w:rPr>
+          <w:color w:val="000000" w:themeColor="text1"/>
+        </w:rPr>
+        <w:t>=109</w:t>
+      </w:r>
+    </w:p>
+    <w:p>
+      <w:pPr>
+        <w:rPr>
+          <w:color w:val="000000" w:themeColor="text1"/>
+        </w:rPr>
+      </w:pPr>
+    </w:p>
+    <w:p>
+      <w:pPr>
+        <w:rPr>
+          <w:color w:val="000000" w:themeColor="text1"/>
+        </w:rPr>
+      </w:pPr>
+      <w:r>
+        <w:rPr>
+          <w:color w:val="000000" w:themeColor="text1"/>
+        </w:rPr>
+        <w:t xml:space="preserve">        for </w:t>
+      </w:r>
+      <w:proofErr w:type="spellStart"/>
+      <w:r>
+        <w:rPr>
+          <w:color w:val="000000" w:themeColor="text1"/>
+        </w:rPr>
+        <w:t>i</w:t>
+      </w:r>
+      <w:proofErr w:type="spellEnd"/>
+      <w:r>
+        <w:rPr>
+          <w:color w:val="000000" w:themeColor="text1"/>
+        </w:rPr>
+        <w:t xml:space="preserve"> in `seq 100 $</w:t>
+      </w:r>
+      <w:proofErr w:type="spellStart"/>
+      <w:r>
+        <w:rPr>
+          <w:color w:val="000000" w:themeColor="text1"/>
+        </w:rPr>
+        <w:t>poc</w:t>
+      </w:r>
+      <w:proofErr w:type="spellEnd"/>
+      <w:r>
+        <w:rPr>
+          <w:color w:val="000000" w:themeColor="text1"/>
+        </w:rPr>
+        <w:t xml:space="preserve"> </w:t>
+      </w:r>
+      <w:proofErr w:type="gramStart"/>
+      <w:r>
+        <w:rPr>
+          <w:color w:val="000000" w:themeColor="text1"/>
+        </w:rPr>
+        <w:t>`;</w:t>
+      </w:r>
+      <w:proofErr w:type="gramEnd"/>
+    </w:p>
+    <w:p>
+      <w:pPr>
+        <w:rPr>
+          <w:color w:val="000000" w:themeColor="text1"/>
+        </w:rPr>
+      </w:pPr>
+      <w:r>
+        <w:rPr>
+          <w:color w:val="000000" w:themeColor="text1"/>
+        </w:rPr>
+        <w:t xml:space="preserve">        do</w:t>
+      </w:r>
+    </w:p>
+    <w:p>
+      <w:pPr>
+        <w:rPr>
+          <w:color w:val="000000" w:themeColor="text1"/>
+        </w:rPr>
+      </w:pPr>
+      <w:r>
+        <w:rPr>
+          <w:color w:val="000000" w:themeColor="text1"/>
+        </w:rPr>
+        <w:t xml:space="preserve">        cd $P</w:t>
+      </w:r>
+    </w:p>
+    <w:p>
+      <w:pPr>
+        <w:rPr>
+          <w:color w:val="000000" w:themeColor="text1"/>
+        </w:rPr>
+      </w:pPr>
+      <w:r>
+        <w:rPr>
+          <w:color w:val="000000" w:themeColor="text1"/>
+        </w:rPr>
+        <w:t xml:space="preserve">        </w:t>
+      </w:r>
+      <w:proofErr w:type="spellStart"/>
+      <w:r>
+        <w:rPr>
+          <w:color w:val="000000" w:themeColor="text1"/>
+        </w:rPr>
+        <w:t>mkdir</w:t>
+      </w:r>
+      <w:proofErr w:type="spellEnd"/>
+      <w:r>
+        <w:rPr>
+          <w:color w:val="000000" w:themeColor="text1"/>
+        </w:rPr>
+        <w:t xml:space="preserve"> disp-00"$i"</w:t>
+      </w:r>
+    </w:p>
+    <w:p>
+      <w:pPr>
+        <w:rPr>
+          <w:color w:val="000000" w:themeColor="text1"/>
+        </w:rPr>
+      </w:pPr>
+      <w:r>
+        <w:rPr>
+          <w:color w:val="000000" w:themeColor="text1"/>
+        </w:rPr>
+        <w:t xml:space="preserve">        cd disp-00"$i"</w:t>
+      </w:r>
+    </w:p>
+    <w:p>
+      <w:pPr>
+        <w:rPr>
+          <w:color w:val="000000" w:themeColor="text1"/>
+        </w:rPr>
+      </w:pPr>
+      <w:r>
+        <w:rPr>
+          <w:color w:val="000000" w:themeColor="text1"/>
+        </w:rPr>
+        <w:t xml:space="preserve">        cp</w:t>
+      </w:r>
+      <w:proofErr w:type="gramStart"/>
+      <w:r>
+        <w:rPr>
+          <w:color w:val="000000" w:themeColor="text1"/>
+        </w:rPr>
+        <w:t xml:space="preserve"> ..</w:t>
+      </w:r>
+      <w:proofErr w:type="gramEnd"/>
+      <w:r>
+        <w:rPr>
+          <w:color w:val="000000" w:themeColor="text1"/>
+        </w:rPr>
+        <w:t>/KPOINTS .</w:t>
+      </w:r>
+    </w:p>
+    <w:p>
+      <w:pPr>
+        <w:rPr>
+          <w:color w:val="000000" w:themeColor="text1"/>
+        </w:rPr>
+      </w:pPr>
+      <w:r>
+        <w:rPr>
+          <w:color w:val="000000" w:themeColor="text1"/>
+        </w:rPr>
+        <w:t xml:space="preserve">        cp</w:t>
+      </w:r>
+      <w:proofErr w:type="gramStart"/>
+      <w:r>
+        <w:rPr>
+          <w:color w:val="000000" w:themeColor="text1"/>
+        </w:rPr>
+        <w:t xml:space="preserve"> ..</w:t>
+      </w:r>
+      <w:proofErr w:type="gramEnd"/>
+      <w:r>
+        <w:rPr>
+          <w:color w:val="000000" w:themeColor="text1"/>
+        </w:rPr>
+        <w:t>/INCAR .</w:t>
+      </w:r>
+    </w:p>
+    <w:p>
+      <w:pPr>
+        <w:rPr>
+          <w:color w:val="000000" w:themeColor="text1"/>
+        </w:rPr>
+      </w:pPr>
+      <w:r>
+        <w:rPr>
+          <w:color w:val="000000" w:themeColor="text1"/>
+        </w:rPr>
+        <w:t xml:space="preserve">        cp</w:t>
+      </w:r>
+      <w:proofErr w:type="gramStart"/>
+      <w:r>
+        <w:rPr>
+          <w:color w:val="000000" w:themeColor="text1"/>
+        </w:rPr>
+        <w:t xml:space="preserve"> ..</w:t>
+      </w:r>
+      <w:proofErr w:type="gramEnd"/>
+      <w:r>
+        <w:rPr>
+          <w:color w:val="000000" w:themeColor="text1"/>
+        </w:rPr>
+        <w:t>/POTCAR .</w:t>
+      </w:r>
+    </w:p>
+    <w:p>
+      <w:pPr>
+        <w:rPr>
+          <w:color w:val="000000" w:themeColor="text1"/>
+        </w:rPr>
+      </w:pPr>
+      <w:r>
+        <w:rPr>
+          <w:color w:val="000000" w:themeColor="text1"/>
+        </w:rPr>
+        <w:t xml:space="preserve">        cp</w:t>
+      </w:r>
+      <w:proofErr w:type="gramStart"/>
+      <w:r>
+        <w:rPr>
+          <w:color w:val="000000" w:themeColor="text1"/>
+        </w:rPr>
+        <w:t xml:space="preserve"> ..</w:t>
+      </w:r>
+      <w:proofErr w:type="gramEnd"/>
+      <w:r>
+        <w:rPr>
+          <w:color w:val="000000" w:themeColor="text1"/>
+        </w:rPr>
+        <w:t>/POSCAR-00"$i" POSCAR</w:t>
+      </w:r>
+    </w:p>
+    <w:p>
+      <w:pPr>
+        <w:rPr>
+          <w:color w:val="000000" w:themeColor="text1"/>
+        </w:rPr>
+      </w:pPr>
+      <w:r>
+        <w:rPr>
+          <w:color w:val="000000" w:themeColor="text1"/>
+        </w:rPr>
+        <w:t xml:space="preserve">                echo $</w:t>
+      </w:r>
+      <w:proofErr w:type="spellStart"/>
+      <w:r>
+        <w:rPr>
+          <w:color w:val="000000" w:themeColor="text1"/>
+        </w:rPr>
+        <w:t>i</w:t>
+      </w:r>
+      <w:proofErr w:type="spellEnd"/>
+    </w:p>
+    <w:p>
+      <w:pPr>
+        <w:pBdr>
+          <w:bottom w:val="thinThickThinMediumGap" w:sz="18" w:space="1" w:color="auto"/>
+        </w:pBdr>
+        <w:rPr>
+          <w:color w:val="000000" w:themeColor="text1"/>
+        </w:rPr>
+      </w:pPr>
+      <w:r>
+        <w:rPr>
+          <w:color w:val="000000" w:themeColor="text1"/>
+        </w:rPr>
+        <w:t xml:space="preserve">        done</w:t>
+      </w:r>
+    </w:p>
+    <w:p>
+      <w:pPr>
+        <w:rPr>
+          <w:color w:val="000000" w:themeColor="text1"/>
+        </w:rPr>
+      </w:pPr>
+    </w:p>
+    <w:p>
+      <w:pPr>
+        <w:rPr>
+          <w:b/>
+          <w:bCs/>
+          <w:color w:val="C45911" w:themeColor="accent2" w:themeShade="BF"/>
+        </w:rPr>
+      </w:pPr>
+      <w:r>
+        <w:rPr>
+          <w:b/>
+          <w:bCs/>
+          <w:color w:val="C45911" w:themeColor="accent2" w:themeShade="BF"/>
+        </w:rPr>
+        <w:t>submit.sh</w:t>
+      </w:r>
+    </w:p>
+    <w:p>
+      <w:pPr>
+        <w:rPr>
+          <w:color w:val="000000" w:themeColor="text1"/>
+        </w:rPr>
+      </w:pPr>
+      <w:r>
+        <w:rPr>
+          <w:color w:val="000000" w:themeColor="text1"/>
+        </w:rPr>
+        <w:t>##################################</w:t>
+      </w:r>
+    </w:p>
+    <w:p>
+      <w:pPr>
+        <w:rPr>
+          <w:color w:val="000000" w:themeColor="text1"/>
+        </w:rPr>
+      </w:pPr>
+      <w:proofErr w:type="gramStart"/>
+      <w:r>
+        <w:rPr>
+          <w:color w:val="000000" w:themeColor="text1"/>
+        </w:rPr>
+        <w:t>#!/</w:t>
+      </w:r>
+      <w:proofErr w:type="gramEnd"/>
+      <w:r>
+        <w:rPr>
+          <w:color w:val="000000" w:themeColor="text1"/>
+        </w:rPr>
+        <w:t>bin/bash</w:t>
+      </w:r>
+    </w:p>
+    <w:p>
+      <w:pPr>
+        <w:rPr>
+          <w:color w:val="000000" w:themeColor="text1"/>
+        </w:rPr>
+      </w:pPr>
+      <w:r>
+        <w:rPr>
+          <w:color w:val="000000" w:themeColor="text1"/>
+        </w:rPr>
+        <w:lastRenderedPageBreak/>
+        <w:t>P=`</w:t>
+      </w:r>
+      <w:proofErr w:type="spellStart"/>
+      <w:r>
+        <w:rPr>
+          <w:color w:val="000000" w:themeColor="text1"/>
+        </w:rPr>
+        <w:t>pwd</w:t>
+      </w:r>
+      <w:proofErr w:type="spellEnd"/>
+      <w:r>
+        <w:rPr>
+          <w:color w:val="000000" w:themeColor="text1"/>
+        </w:rPr>
+        <w:t>`</w:t>
+      </w:r>
+    </w:p>
+    <w:p>
+      <w:pPr>
+        <w:rPr>
+          <w:color w:val="000000" w:themeColor="text1"/>
+        </w:rPr>
+      </w:pPr>
+    </w:p>
+    <w:p>
+      <w:pPr>
+        <w:rPr>
+          <w:color w:val="000000" w:themeColor="text1"/>
+        </w:rPr>
+      </w:pPr>
+      <w:r>
+        <w:rPr>
+          <w:color w:val="000000" w:themeColor="text1"/>
+        </w:rPr>
+        <w:t xml:space="preserve"># </w:t>
+      </w:r>
+      <w:proofErr w:type="gramStart"/>
+      <w:r>
+        <w:rPr>
+          <w:color w:val="000000" w:themeColor="text1"/>
+        </w:rPr>
+        <w:t>number</w:t>
+      </w:r>
+      <w:proofErr w:type="gramEnd"/>
+      <w:r>
+        <w:rPr>
+          <w:color w:val="000000" w:themeColor="text1"/>
+        </w:rPr>
+        <w:t xml:space="preserve"> of displacements</w:t>
+      </w:r>
+    </w:p>
+    <w:p>
+      <w:pPr>
+        <w:rPr>
+          <w:color w:val="000000" w:themeColor="text1"/>
+        </w:rPr>
+      </w:pPr>
+      <w:proofErr w:type="spellStart"/>
+      <w:r>
+        <w:rPr>
+          <w:color w:val="000000" w:themeColor="text1"/>
+        </w:rPr>
+        <w:t>poc</w:t>
+      </w:r>
+      <w:proofErr w:type="spellEnd"/>
+      <w:r>
+        <w:rPr>
+          <w:color w:val="000000" w:themeColor="text1"/>
+        </w:rPr>
+        <w:t>=9</w:t>
+      </w:r>
+    </w:p>
+    <w:p>
+      <w:pPr>
+        <w:rPr>
+          <w:color w:val="000000" w:themeColor="text1"/>
+        </w:rPr>
+      </w:pPr>
+    </w:p>
+    <w:p>
+      <w:pPr>
+        <w:rPr>
+          <w:color w:val="000000" w:themeColor="text1"/>
+        </w:rPr>
+      </w:pPr>
+      <w:r>
+        <w:rPr>
+          <w:color w:val="000000" w:themeColor="text1"/>
+        </w:rPr>
+        <w:t xml:space="preserve">        for </w:t>
+      </w:r>
+      <w:proofErr w:type="spellStart"/>
+      <w:r>
+        <w:rPr>
+          <w:color w:val="000000" w:themeColor="text1"/>
+        </w:rPr>
+        <w:t>i</w:t>
+      </w:r>
+      <w:proofErr w:type="spellEnd"/>
+      <w:r>
+        <w:rPr>
+          <w:color w:val="000000" w:themeColor="text1"/>
+        </w:rPr>
+        <w:t xml:space="preserve"> in `seq 1 $</w:t>
+      </w:r>
+      <w:proofErr w:type="spellStart"/>
+      <w:r>
+        <w:rPr>
+          <w:color w:val="000000" w:themeColor="text1"/>
+        </w:rPr>
+        <w:t>poc</w:t>
+      </w:r>
+      <w:proofErr w:type="spellEnd"/>
+      <w:r>
+        <w:rPr>
+          <w:color w:val="000000" w:themeColor="text1"/>
+        </w:rPr>
+        <w:t xml:space="preserve"> </w:t>
+      </w:r>
+      <w:proofErr w:type="gramStart"/>
+      <w:r>
+        <w:rPr>
+          <w:color w:val="000000" w:themeColor="text1"/>
+        </w:rPr>
+        <w:t>`;</w:t>
+      </w:r>
+      <w:proofErr w:type="gramEnd"/>
+    </w:p>
+    <w:p>
+      <w:pPr>
+        <w:rPr>
+          <w:color w:val="000000" w:themeColor="text1"/>
+        </w:rPr>
+      </w:pPr>
+      <w:r>
+        <w:rPr>
+          <w:color w:val="000000" w:themeColor="text1"/>
+        </w:rPr>
+        <w:t xml:space="preserve">        do</w:t>
+      </w:r>
+    </w:p>
+    <w:p>
+      <w:pPr>
+        <w:rPr>
+          <w:color w:val="000000" w:themeColor="text1"/>
+        </w:rPr>
+      </w:pPr>
+      <w:r>
+        <w:rPr>
+          <w:color w:val="000000" w:themeColor="text1"/>
+        </w:rPr>
+        <w:t xml:space="preserve">        cd $P</w:t>
+      </w:r>
+    </w:p>
+    <w:p>
+      <w:pPr>
+        <w:rPr>
+          <w:color w:val="000000" w:themeColor="text1"/>
+        </w:rPr>
+      </w:pPr>
+      <w:r>
+        <w:rPr>
+          <w:color w:val="000000" w:themeColor="text1"/>
+        </w:rPr>
+        <w:t xml:space="preserve">        cd disp-0000"$i"   </w:t>
+      </w:r>
+    </w:p>
+    <w:p>
+      <w:pPr>
+        <w:rPr>
+          <w:color w:val="000000" w:themeColor="text1"/>
+        </w:rPr>
+      </w:pPr>
+      <w:r>
+        <w:rPr>
+          <w:color w:val="000000" w:themeColor="text1"/>
+        </w:rPr>
+        <w:t xml:space="preserve">        cp</w:t>
+      </w:r>
+      <w:proofErr w:type="gramStart"/>
+      <w:r>
+        <w:rPr>
+          <w:color w:val="000000" w:themeColor="text1"/>
+        </w:rPr>
+        <w:t xml:space="preserve"> ..</w:t>
+      </w:r>
+      <w:proofErr w:type="gramEnd"/>
+      <w:r>
+        <w:rPr>
+          <w:color w:val="000000" w:themeColor="text1"/>
+        </w:rPr>
+        <w:t>/</w:t>
+      </w:r>
+      <w:proofErr w:type="spellStart"/>
+      <w:r>
+        <w:rPr>
+          <w:color w:val="000000" w:themeColor="text1"/>
+        </w:rPr>
+        <w:t>run_vasp</w:t>
+      </w:r>
+      <w:proofErr w:type="spellEnd"/>
+      <w:r>
+        <w:rPr>
+          <w:color w:val="000000" w:themeColor="text1"/>
+        </w:rPr>
+        <w:t xml:space="preserve"> .</w:t>
+      </w:r>
+    </w:p>
+    <w:p>
+      <w:pPr>
+        <w:rPr>
+          <w:color w:val="000000" w:themeColor="text1"/>
+        </w:rPr>
+      </w:pPr>
+      <w:r>
+        <w:rPr>
+          <w:color w:val="000000" w:themeColor="text1"/>
+        </w:rPr>
+        <w:t xml:space="preserve">        </w:t>
+      </w:r>
+      <w:proofErr w:type="spellStart"/>
+      <w:r>
+        <w:rPr>
+          <w:color w:val="000000" w:themeColor="text1"/>
+        </w:rPr>
+        <w:t>sbatch</w:t>
+      </w:r>
+      <w:proofErr w:type="spellEnd"/>
+      <w:r>
+        <w:rPr>
+          <w:color w:val="000000" w:themeColor="text1"/>
+        </w:rPr>
+        <w:t xml:space="preserve"> </w:t>
+      </w:r>
+      <w:proofErr w:type="spellStart"/>
+      <w:r>
+        <w:rPr>
+          <w:color w:val="000000" w:themeColor="text1"/>
+        </w:rPr>
+        <w:t>run_vasp</w:t>
+      </w:r>
+      <w:proofErr w:type="spellEnd"/>
+    </w:p>
+    <w:p>
+      <w:pPr>
+        <w:rPr>
+          <w:color w:val="000000" w:themeColor="text1"/>
+        </w:rPr>
+      </w:pPr>
+      <w:r>
+        <w:rPr>
+          <w:color w:val="000000" w:themeColor="text1"/>
+        </w:rPr>
+        <w:t xml:space="preserve">                echo $</w:t>
+      </w:r>
+      <w:proofErr w:type="spellStart"/>
+      <w:r>
+        <w:rPr>
+          <w:color w:val="000000" w:themeColor="text1"/>
+        </w:rPr>
+        <w:t>i</w:t>
+      </w:r>
+      <w:proofErr w:type="spellEnd"/>
+    </w:p>
+    <w:p>
+      <w:pPr>
+        <w:rPr>
+          <w:color w:val="000000" w:themeColor="text1"/>
+        </w:rPr>
+      </w:pPr>
+      <w:r>
+        <w:rPr>
+          <w:color w:val="000000" w:themeColor="text1"/>
+        </w:rPr>
+        <w:t xml:space="preserve">        done </w:t>
+      </w:r>
+    </w:p>
+    <w:p>
+      <w:pPr>
+        <w:rPr>
+          <w:color w:val="000000" w:themeColor="text1"/>
+        </w:rPr>
+      </w:pPr>
+    </w:p>
+    <w:p>
+      <w:pPr>
+        <w:rPr>
+          <w:color w:val="000000" w:themeColor="text1"/>
+        </w:rPr>
+      </w:pPr>
+      <w:proofErr w:type="spellStart"/>
+      <w:r>
+        <w:rPr>
+          <w:color w:val="000000" w:themeColor="text1"/>
+        </w:rPr>
+        <w:t>poc</w:t>
+      </w:r>
+      <w:proofErr w:type="spellEnd"/>
+      <w:r>
+        <w:rPr>
+          <w:color w:val="000000" w:themeColor="text1"/>
+        </w:rPr>
+        <w:t>=99</w:t>
+      </w:r>
+    </w:p>
+    <w:p>
+      <w:pPr>
+        <w:rPr>
+          <w:color w:val="000000" w:themeColor="text1"/>
+        </w:rPr>
+      </w:pPr>
+    </w:p>
+    <w:p>
+      <w:pPr>
+        <w:rPr>
+          <w:color w:val="000000" w:themeColor="text1"/>
+        </w:rPr>
+      </w:pPr>
+      <w:r>
+        <w:rPr>
+          <w:color w:val="000000" w:themeColor="text1"/>
+        </w:rPr>
+        <w:t xml:space="preserve">        for </w:t>
+      </w:r>
+      <w:proofErr w:type="spellStart"/>
+      <w:r>
+        <w:rPr>
+          <w:color w:val="000000" w:themeColor="text1"/>
+        </w:rPr>
+        <w:t>i</w:t>
+      </w:r>
+      <w:proofErr w:type="spellEnd"/>
+      <w:r>
+        <w:rPr>
+          <w:color w:val="000000" w:themeColor="text1"/>
+        </w:rPr>
+        <w:t xml:space="preserve"> in `seq 10 $</w:t>
+      </w:r>
+      <w:proofErr w:type="spellStart"/>
+      <w:r>
+        <w:rPr>
+          <w:color w:val="000000" w:themeColor="text1"/>
+        </w:rPr>
+        <w:t>poc</w:t>
+      </w:r>
+      <w:proofErr w:type="spellEnd"/>
+      <w:r>
+        <w:rPr>
+          <w:color w:val="000000" w:themeColor="text1"/>
+        </w:rPr>
+        <w:t xml:space="preserve"> </w:t>
+      </w:r>
+      <w:proofErr w:type="gramStart"/>
+      <w:r>
+        <w:rPr>
+          <w:color w:val="000000" w:themeColor="text1"/>
+        </w:rPr>
+        <w:t>`;</w:t>
+      </w:r>
+      <w:proofErr w:type="gramEnd"/>
+    </w:p>
+    <w:p>
+      <w:pPr>
+        <w:rPr>
+          <w:color w:val="000000" w:themeColor="text1"/>
+        </w:rPr>
+      </w:pPr>
+      <w:r>
+        <w:rPr>
+          <w:color w:val="000000" w:themeColor="text1"/>
+        </w:rPr>
+        <w:t xml:space="preserve">        do</w:t>
+      </w:r>
+    </w:p>
+    <w:p>
+      <w:pPr>
+        <w:rPr>
+          <w:color w:val="000000" w:themeColor="text1"/>
+        </w:rPr>
+      </w:pPr>
+      <w:r>
+        <w:rPr>
+          <w:color w:val="000000" w:themeColor="text1"/>
+        </w:rPr>
+        <w:t xml:space="preserve">        cd $P</w:t>
+      </w:r>
+    </w:p>
+    <w:p>
+      <w:pPr>
+        <w:rPr>
+          <w:color w:val="000000" w:themeColor="text1"/>
+        </w:rPr>
+      </w:pPr>
+      <w:r>
+        <w:rPr>
+          <w:color w:val="000000" w:themeColor="text1"/>
+        </w:rPr>
+        <w:t xml:space="preserve">        cd disp-000"$i"</w:t>
+      </w:r>
+    </w:p>
+    <w:p>
+      <w:pPr>
+        <w:rPr>
+          <w:color w:val="000000" w:themeColor="text1"/>
+        </w:rPr>
+      </w:pPr>
+      <w:r>
+        <w:rPr>
+          <w:color w:val="000000" w:themeColor="text1"/>
+        </w:rPr>
+        <w:t xml:space="preserve">        cp</w:t>
+      </w:r>
+      <w:proofErr w:type="gramStart"/>
+      <w:r>
+        <w:rPr>
+          <w:color w:val="000000" w:themeColor="text1"/>
+        </w:rPr>
+        <w:t xml:space="preserve"> ..</w:t>
+      </w:r>
+      <w:proofErr w:type="gramEnd"/>
+      <w:r>
+        <w:rPr>
+          <w:color w:val="000000" w:themeColor="text1"/>
+        </w:rPr>
+        <w:t>/</w:t>
+      </w:r>
+      <w:proofErr w:type="spellStart"/>
+      <w:r>
+        <w:rPr>
+          <w:color w:val="000000" w:themeColor="text1"/>
+        </w:rPr>
+        <w:t>run_vasp</w:t>
+      </w:r>
+      <w:proofErr w:type="spellEnd"/>
+      <w:r>
+        <w:rPr>
+          <w:color w:val="000000" w:themeColor="text1"/>
+        </w:rPr>
+        <w:t xml:space="preserve"> .</w:t>
+      </w:r>
+    </w:p>
+    <w:p>
+      <w:pPr>
+        <w:rPr>
+          <w:color w:val="000000" w:themeColor="text1"/>
+        </w:rPr>
+      </w:pPr>
+      <w:r>
+        <w:rPr>
+          <w:color w:val="000000" w:themeColor="text1"/>
+        </w:rPr>
+        <w:t xml:space="preserve">        </w:t>
+      </w:r>
+      <w:proofErr w:type="spellStart"/>
+      <w:r>
+        <w:rPr>
+          <w:color w:val="000000" w:themeColor="text1"/>
+        </w:rPr>
+        <w:t>sbatch</w:t>
+      </w:r>
+      <w:proofErr w:type="spellEnd"/>
+      <w:r>
+        <w:rPr>
+          <w:color w:val="000000" w:themeColor="text1"/>
+        </w:rPr>
+        <w:t xml:space="preserve"> </w:t>
+      </w:r>
+      <w:proofErr w:type="spellStart"/>
+      <w:r>
+        <w:rPr>
+          <w:color w:val="000000" w:themeColor="text1"/>
+        </w:rPr>
+        <w:t>run_vasp</w:t>
+      </w:r>
+      <w:proofErr w:type="spellEnd"/>
+    </w:p>
+    <w:p>
+      <w:pPr>
+        <w:rPr>
+          <w:color w:val="000000" w:themeColor="text1"/>
+        </w:rPr>
+      </w:pPr>
+      <w:r>
+        <w:rPr>
+          <w:color w:val="000000" w:themeColor="text1"/>
+        </w:rPr>
+        <w:t xml:space="preserve">                echo $</w:t>
+      </w:r>
+      <w:proofErr w:type="spellStart"/>
+      <w:r>
+        <w:rPr>
+          <w:color w:val="000000" w:themeColor="text1"/>
+        </w:rPr>
+        <w:t>i</w:t>
+      </w:r>
+      <w:proofErr w:type="spellEnd"/>
+    </w:p>
+    <w:p>
+      <w:pPr>
+        <w:rPr>
+          <w:color w:val="000000" w:themeColor="text1"/>
+        </w:rPr>
+      </w:pPr>
+      <w:r>
+        <w:rPr>
+          <w:color w:val="000000" w:themeColor="text1"/>
+        </w:rPr>
+        <w:t xml:space="preserve">        done</w:t>
+      </w:r>
+    </w:p>
+    <w:p>
+      <w:pPr>
+        <w:rPr>
+          <w:color w:val="000000" w:themeColor="text1"/>
+        </w:rPr>
+      </w:pPr>
+      <w:proofErr w:type="spellStart"/>
+      <w:r>
+        <w:rPr>
+          <w:color w:val="000000" w:themeColor="text1"/>
+        </w:rPr>
+        <w:t>poc</w:t>
+      </w:r>
+      <w:proofErr w:type="spellEnd"/>
+      <w:r>
+        <w:rPr>
+          <w:color w:val="000000" w:themeColor="text1"/>
+        </w:rPr>
+        <w:t>=109</w:t>
+      </w:r>
+    </w:p>
+    <w:p>
+      <w:pPr>
+        <w:rPr>
+          <w:color w:val="000000" w:themeColor="text1"/>
+        </w:rPr>
+      </w:pPr>
+    </w:p>
+    <w:p>
+      <w:pPr>
+        <w:rPr>
+          <w:color w:val="000000" w:themeColor="text1"/>
+        </w:rPr>
+      </w:pPr>
+      <w:r>
+        <w:rPr>
+          <w:color w:val="000000" w:themeColor="text1"/>
+        </w:rPr>
+        <w:t xml:space="preserve">        for </w:t>
+      </w:r>
+      <w:proofErr w:type="spellStart"/>
+      <w:r>
+        <w:rPr>
+          <w:color w:val="000000" w:themeColor="text1"/>
+        </w:rPr>
+        <w:t>i</w:t>
+      </w:r>
+      <w:proofErr w:type="spellEnd"/>
+      <w:r>
+        <w:rPr>
+          <w:color w:val="000000" w:themeColor="text1"/>
+        </w:rPr>
+        <w:t xml:space="preserve"> in `seq 100 $</w:t>
+      </w:r>
+      <w:proofErr w:type="spellStart"/>
+      <w:r>
+        <w:rPr>
+          <w:color w:val="000000" w:themeColor="text1"/>
+        </w:rPr>
+        <w:t>poc</w:t>
+      </w:r>
+      <w:proofErr w:type="spellEnd"/>
+      <w:r>
+        <w:rPr>
+          <w:color w:val="000000" w:themeColor="text1"/>
+        </w:rPr>
+        <w:t xml:space="preserve"> </w:t>
+      </w:r>
+      <w:proofErr w:type="gramStart"/>
+      <w:r>
+        <w:rPr>
+          <w:color w:val="000000" w:themeColor="text1"/>
+        </w:rPr>
+        <w:t>`;</w:t>
+      </w:r>
+      <w:proofErr w:type="gramEnd"/>
+    </w:p>
+    <w:p>
+      <w:pPr>
+        <w:rPr>
+          <w:color w:val="000000" w:themeColor="text1"/>
+        </w:rPr>
+      </w:pPr>
+      <w:r>
+        <w:rPr>
+          <w:color w:val="000000" w:themeColor="text1"/>
+        </w:rPr>
+        <w:t xml:space="preserve">        do</w:t>
+      </w:r>
+    </w:p>
+    <w:p>
+      <w:pPr>
+        <w:rPr>
+          <w:color w:val="000000" w:themeColor="text1"/>
+        </w:rPr>
+      </w:pPr>
+      <w:r>
+        <w:rPr>
+          <w:color w:val="000000" w:themeColor="text1"/>
+        </w:rPr>
+        <w:t xml:space="preserve">        cd $P</w:t>
+      </w:r>
+    </w:p>
+    <w:p>
+      <w:pPr>
+        <w:rPr>
+          <w:color w:val="000000" w:themeColor="text1"/>
+        </w:rPr>
+      </w:pPr>
+      <w:r>
+        <w:rPr>
+          <w:color w:val="000000" w:themeColor="text1"/>
+        </w:rPr>
+        <w:t xml:space="preserve">        cd disp-00"$i"</w:t>
+      </w:r>
+    </w:p>
+    <w:p>
+      <w:pPr>
+        <w:rPr>
+          <w:color w:val="000000" w:themeColor="text1"/>
+        </w:rPr>
+      </w:pPr>
+      <w:r>
+        <w:rPr>
+          <w:color w:val="000000" w:themeColor="text1"/>
+        </w:rPr>
+        <w:t xml:space="preserve">        cp</w:t>
+      </w:r>
+      <w:proofErr w:type="gramStart"/>
+      <w:r>
+        <w:rPr>
+          <w:color w:val="000000" w:themeColor="text1"/>
+        </w:rPr>
+        <w:t xml:space="preserve"> ..</w:t>
+      </w:r>
+      <w:proofErr w:type="gramEnd"/>
+      <w:r>
+        <w:rPr>
+          <w:color w:val="000000" w:themeColor="text1"/>
+        </w:rPr>
+        <w:t>/</w:t>
+      </w:r>
+      <w:proofErr w:type="spellStart"/>
+      <w:r>
+        <w:rPr>
+          <w:color w:val="000000" w:themeColor="text1"/>
+        </w:rPr>
+        <w:t>run_vasp</w:t>
+      </w:r>
+      <w:proofErr w:type="spellEnd"/>
+      <w:r>
+        <w:rPr>
+          <w:color w:val="000000" w:themeColor="text1"/>
+        </w:rPr>
+        <w:t xml:space="preserve"> .</w:t>
+      </w:r>
+    </w:p>
+    <w:p>
+      <w:pPr>
+        <w:rPr>
+          <w:color w:val="000000" w:themeColor="text1"/>
+        </w:rPr>
+      </w:pPr>
+      <w:r>
+        <w:rPr>
+          <w:color w:val="000000" w:themeColor="text1"/>
+        </w:rPr>
+        <w:t xml:space="preserve">        </w:t>
+      </w:r>
+      <w:proofErr w:type="spellStart"/>
+      <w:r>
+        <w:rPr>
+          <w:color w:val="000000" w:themeColor="text1"/>
+        </w:rPr>
+        <w:t>sbatch</w:t>
+      </w:r>
+      <w:proofErr w:type="spellEnd"/>
+      <w:r>
+        <w:rPr>
+          <w:color w:val="000000" w:themeColor="text1"/>
+        </w:rPr>
+        <w:t xml:space="preserve"> </w:t>
+      </w:r>
+      <w:proofErr w:type="spellStart"/>
+      <w:r>
+        <w:rPr>
+          <w:color w:val="000000" w:themeColor="text1"/>
+        </w:rPr>
+        <w:t>run_vasp</w:t>
+      </w:r>
+      <w:proofErr w:type="spellEnd"/>
+    </w:p>
+    <w:p>
+      <w:pPr>
+        <w:rPr>
+          <w:color w:val="000000" w:themeColor="text1"/>
+        </w:rPr>
+      </w:pPr>
+      <w:r>
+        <w:rPr>
+          <w:color w:val="000000" w:themeColor="text1"/>
+        </w:rPr>
+        <w:t xml:space="preserve">                echo $</w:t>
+      </w:r>
+      <w:proofErr w:type="spellStart"/>
+      <w:r>
+        <w:rPr>
+          <w:color w:val="000000" w:themeColor="text1"/>
+        </w:rPr>
+        <w:t>i</w:t>
+      </w:r>
+      <w:proofErr w:type="spellEnd"/>
+    </w:p>
+    <w:p>
+      <w:pPr>
+        <w:pBdr>
+          <w:bottom w:val="thinThickThinMediumGap" w:sz="18" w:space="1" w:color="auto"/>
+        </w:pBdr>
+        <w:rPr>
+          <w:color w:val="000000" w:themeColor="text1"/>
+        </w:rPr>
+      </w:pPr>
+      <w:r>
+        <w:rPr>
+          <w:color w:val="000000" w:themeColor="text1"/>
+        </w:rPr>
+        <w:t xml:space="preserve">        done</w:t>
+      </w:r>
+    </w:p>
+    <w:p>
+      <w:pPr>
+        <w:rPr>
           <w:color w:val="000000" w:themeColor="text1"/>
         </w:rPr>
       </w:pPr>
@@ -1574,7 +3536,7 @@
         <w:rFonts w:ascii="Wingdings" w:hAnsi="Wingdings" w:hint="default"/>
       </w:rPr>
     </w:lvl>
-    <w:lvl w:ilvl="3" w:tplc="04090001" w:tentative="1">
+    <w:lvl w:ilvl="3" w:tplc="04090001">
       <w:start w:val="1"/>
       <w:numFmt w:val="bullet"/>
       <w:lvlText w:val=""/>
@@ -2051,6 +4013,7 @@
   <w:style w:type="character" w:default="1" w:styleId="DefaultParagraphFont">
     <w:name w:val="Default Paragraph Font"/>
     <w:uiPriority w:val="1"/>
+    <w:semiHidden/>
     <w:unhideWhenUsed/>
   </w:style>
   <w:style w:type="table" w:default="1" w:styleId="TableNormal">

</xml_diff>